<commit_message>
Started development and testing
</commit_message>
<xml_diff>
--- a/Report/Louis_Pattern_development_and_testing.docx
+++ b/Report/Louis_Pattern_development_and_testing.docx
@@ -2262,31 +2262,591 @@
     </w:p>
     <w:p>
       <w:r>
-        <w:t>I have decided to use Python 3.1, because it is the programming language that I feel the most comfortable with. There is also a wide range of libraries available, some of which will be used in my game.</w:t>
-      </w:r>
-    </w:p>
-    <w:p>
-      <w:r>
-        <w:t xml:space="preserve">I will use </w:t>
-      </w:r>
-      <w:proofErr w:type="spellStart"/>
-      <w:r>
-        <w:t>Tkinter</w:t>
-      </w:r>
-      <w:proofErr w:type="spellEnd"/>
-      <w:r>
-        <w:t xml:space="preserve"> for the login part of the project as well as </w:t>
-      </w:r>
-      <w:r>
-        <w:t>displaying popup messages. This allows me to create a user-friendly, visually appealing interface that the user will use to log in.</w:t>
+        <w:t>I have decided to use Python 3.1, because it is the programming language that I feel the most comfortable with. There is also a wide range of libraries available, some of which will be used</w:t>
+      </w:r>
+      <w:r>
+        <w:t xml:space="preserve"> frequently</w:t>
+      </w:r>
+      <w:r>
+        <w:t xml:space="preserve"> in my game.</w:t>
+      </w:r>
+    </w:p>
+    <w:p>
+      <w:r>
+        <w:t xml:space="preserve">I will use Tkinter for the login part of the project as well as </w:t>
+      </w:r>
+      <w:r>
+        <w:t>displaying popup messages. This allows me to create a user-friendly, visually appealing interface that the user will use to log in</w:t>
+      </w:r>
+      <w:r>
+        <w:t xml:space="preserve"> as well as displaying error messages.</w:t>
+      </w:r>
+    </w:p>
+    <w:p>
+      <w:r>
+        <w:t>For creating my game, I have decided to use Pygame. This will allow me to display the GUI for the space game as well as displaying the game’s menus such as the highscore menu. Pygame is suited for my project because it allows for creation of sprites that are flexible and can be displayed on screen when needed. It also allows the</w:t>
+      </w:r>
+      <w:r>
+        <w:t xml:space="preserve"> player</w:t>
+      </w:r>
+      <w:r>
+        <w:t xml:space="preserve"> to input and control their character in the game using the keyboard.</w:t>
+      </w:r>
+    </w:p>
+    <w:p>
+      <w:r>
+        <w:t>I will use the bcrypt library which will allow me to hash</w:t>
+      </w:r>
+      <w:r>
+        <w:t xml:space="preserve"> and salt</w:t>
+      </w:r>
+      <w:r>
+        <w:t xml:space="preserve"> the passwords of users that are stored in the database. This will improve the security of the system.</w:t>
+      </w:r>
+    </w:p>
+    <w:p>
+      <w:r>
+        <w:t>When testing the project, I will use unittest in order to do automatic testing rather than manual testing. This will improve the efficiency when testing and allow modules to be tested quicker.</w:t>
       </w:r>
     </w:p>
     <w:p/>
+    <w:p/>
+    <w:p>
+      <w:pPr>
+        <w:pStyle w:val="Heading5"/>
+      </w:pPr>
+      <w:r>
+        <w:t>Modules</w:t>
+      </w:r>
+    </w:p>
+    <w:p/>
+    <w:tbl>
+      <w:tblPr>
+        <w:tblStyle w:val="TableGrid"/>
+        <w:tblW w:w="0" w:type="auto"/>
+        <w:tblLook w:val="04A0" w:firstRow="1" w:lastRow="0" w:firstColumn="1" w:lastColumn="0" w:noHBand="0" w:noVBand="1"/>
+      </w:tblPr>
+      <w:tblGrid>
+        <w:gridCol w:w="2310"/>
+        <w:gridCol w:w="2310"/>
+        <w:gridCol w:w="2311"/>
+        <w:gridCol w:w="2311"/>
+      </w:tblGrid>
+      <w:tr>
+        <w:tc>
+          <w:tcPr>
+            <w:tcW w:w="2310" w:type="dxa"/>
+          </w:tcPr>
+          <w:p>
+            <w:r>
+              <w:t>Module name</w:t>
+            </w:r>
+          </w:p>
+        </w:tc>
+        <w:tc>
+          <w:tcPr>
+            <w:tcW w:w="2310" w:type="dxa"/>
+          </w:tcPr>
+          <w:p>
+            <w:r>
+              <w:t>Purpose</w:t>
+            </w:r>
+          </w:p>
+        </w:tc>
+        <w:tc>
+          <w:tcPr>
+            <w:tcW w:w="2311" w:type="dxa"/>
+          </w:tcPr>
+          <w:p>
+            <w:r>
+              <w:t>Relevant Design section</w:t>
+            </w:r>
+          </w:p>
+        </w:tc>
+        <w:tc>
+          <w:tcPr>
+            <w:tcW w:w="2311" w:type="dxa"/>
+          </w:tcPr>
+          <w:p>
+            <w:r>
+              <w:t>Development section</w:t>
+            </w:r>
+          </w:p>
+        </w:tc>
+      </w:tr>
+      <w:tr>
+        <w:tc>
+          <w:tcPr>
+            <w:tcW w:w="2310" w:type="dxa"/>
+          </w:tcPr>
+          <w:p>
+            <w:r>
+              <w:t>Admincontrol.py</w:t>
+            </w:r>
+          </w:p>
+        </w:tc>
+        <w:tc>
+          <w:tcPr>
+            <w:tcW w:w="2310" w:type="dxa"/>
+          </w:tcPr>
+          <w:p>
+            <w:r>
+              <w:t xml:space="preserve">Provides the UI for an admin to create or delete users </w:t>
+            </w:r>
+          </w:p>
+        </w:tc>
+        <w:tc>
+          <w:tcPr>
+            <w:tcW w:w="2311" w:type="dxa"/>
+          </w:tcPr>
+          <w:p/>
+        </w:tc>
+        <w:tc>
+          <w:tcPr>
+            <w:tcW w:w="2311" w:type="dxa"/>
+          </w:tcPr>
+          <w:p/>
+        </w:tc>
+      </w:tr>
+      <w:tr>
+        <w:tc>
+          <w:tcPr>
+            <w:tcW w:w="2310" w:type="dxa"/>
+          </w:tcPr>
+          <w:p>
+            <w:r>
+              <w:t>colour_changer.py</w:t>
+            </w:r>
+          </w:p>
+        </w:tc>
+        <w:tc>
+          <w:tcPr>
+            <w:tcW w:w="2310" w:type="dxa"/>
+          </w:tcPr>
+          <w:p>
+            <w:r>
+              <w:t>Changing the colour hue of an image</w:t>
+            </w:r>
+          </w:p>
+        </w:tc>
+        <w:tc>
+          <w:tcPr>
+            <w:tcW w:w="2311" w:type="dxa"/>
+          </w:tcPr>
+          <w:p/>
+        </w:tc>
+        <w:tc>
+          <w:tcPr>
+            <w:tcW w:w="2311" w:type="dxa"/>
+          </w:tcPr>
+          <w:p/>
+        </w:tc>
+      </w:tr>
+      <w:tr>
+        <w:tc>
+          <w:tcPr>
+            <w:tcW w:w="2310" w:type="dxa"/>
+          </w:tcPr>
+          <w:p>
+            <w:r>
+              <w:t>dates.py</w:t>
+            </w:r>
+          </w:p>
+        </w:tc>
+        <w:tc>
+          <w:tcPr>
+            <w:tcW w:w="2310" w:type="dxa"/>
+          </w:tcPr>
+          <w:p>
+            <w:r>
+              <w:t xml:space="preserve">Handles getting the </w:t>
+            </w:r>
+            <w:r>
+              <w:lastRenderedPageBreak/>
+              <w:t>dates needed for storing a score</w:t>
+            </w:r>
+          </w:p>
+        </w:tc>
+        <w:tc>
+          <w:tcPr>
+            <w:tcW w:w="2311" w:type="dxa"/>
+          </w:tcPr>
+          <w:p/>
+        </w:tc>
+        <w:tc>
+          <w:tcPr>
+            <w:tcW w:w="2311" w:type="dxa"/>
+          </w:tcPr>
+          <w:p/>
+        </w:tc>
+      </w:tr>
+      <w:tr>
+        <w:tc>
+          <w:tcPr>
+            <w:tcW w:w="2310" w:type="dxa"/>
+          </w:tcPr>
+          <w:p>
+            <w:r>
+              <w:t>game.py</w:t>
+            </w:r>
+          </w:p>
+        </w:tc>
+        <w:tc>
+          <w:tcPr>
+            <w:tcW w:w="2310" w:type="dxa"/>
+          </w:tcPr>
+          <w:p>
+            <w:r>
+              <w:t>Main game module, runs the game GUI</w:t>
+            </w:r>
+          </w:p>
+        </w:tc>
+        <w:tc>
+          <w:tcPr>
+            <w:tcW w:w="2311" w:type="dxa"/>
+          </w:tcPr>
+          <w:p/>
+        </w:tc>
+        <w:tc>
+          <w:tcPr>
+            <w:tcW w:w="2311" w:type="dxa"/>
+          </w:tcPr>
+          <w:p/>
+        </w:tc>
+      </w:tr>
+      <w:tr>
+        <w:tc>
+          <w:tcPr>
+            <w:tcW w:w="2310" w:type="dxa"/>
+          </w:tcPr>
+          <w:p>
+            <w:r>
+              <w:t>HighscoresData.py</w:t>
+            </w:r>
+          </w:p>
+        </w:tc>
+        <w:tc>
+          <w:tcPr>
+            <w:tcW w:w="2310" w:type="dxa"/>
+          </w:tcPr>
+          <w:p>
+            <w:r>
+              <w:t>Connects to the database in order to read</w:t>
+            </w:r>
+            <w:r>
+              <w:t xml:space="preserve"> or edit</w:t>
+            </w:r>
+            <w:r>
+              <w:t xml:space="preserve"> </w:t>
+            </w:r>
+            <w:r>
+              <w:t>scores</w:t>
+            </w:r>
+          </w:p>
+        </w:tc>
+        <w:tc>
+          <w:tcPr>
+            <w:tcW w:w="2311" w:type="dxa"/>
+          </w:tcPr>
+          <w:p/>
+        </w:tc>
+        <w:tc>
+          <w:tcPr>
+            <w:tcW w:w="2311" w:type="dxa"/>
+          </w:tcPr>
+          <w:p/>
+        </w:tc>
+      </w:tr>
+      <w:tr>
+        <w:tc>
+          <w:tcPr>
+            <w:tcW w:w="2310" w:type="dxa"/>
+          </w:tcPr>
+          <w:p>
+            <w:r>
+              <w:t>login.py</w:t>
+            </w:r>
+          </w:p>
+        </w:tc>
+        <w:tc>
+          <w:tcPr>
+            <w:tcW w:w="2310" w:type="dxa"/>
+          </w:tcPr>
+          <w:p>
+            <w:r>
+              <w:t xml:space="preserve">Provides the UI for a user to log in </w:t>
+            </w:r>
+          </w:p>
+        </w:tc>
+        <w:tc>
+          <w:tcPr>
+            <w:tcW w:w="2311" w:type="dxa"/>
+          </w:tcPr>
+          <w:p/>
+        </w:tc>
+        <w:tc>
+          <w:tcPr>
+            <w:tcW w:w="2311" w:type="dxa"/>
+          </w:tcPr>
+          <w:p/>
+        </w:tc>
+      </w:tr>
+      <w:tr>
+        <w:tc>
+          <w:tcPr>
+            <w:tcW w:w="2310" w:type="dxa"/>
+          </w:tcPr>
+          <w:p>
+            <w:r>
+              <w:t>LoginData.py</w:t>
+            </w:r>
+          </w:p>
+        </w:tc>
+        <w:tc>
+          <w:tcPr>
+            <w:tcW w:w="2310" w:type="dxa"/>
+          </w:tcPr>
+          <w:p>
+            <w:r>
+              <w:t>Connects to the database in order to read or edit user details</w:t>
+            </w:r>
+          </w:p>
+        </w:tc>
+        <w:tc>
+          <w:tcPr>
+            <w:tcW w:w="2311" w:type="dxa"/>
+          </w:tcPr>
+          <w:p/>
+        </w:tc>
+        <w:tc>
+          <w:tcPr>
+            <w:tcW w:w="2311" w:type="dxa"/>
+          </w:tcPr>
+          <w:p/>
+        </w:tc>
+      </w:tr>
+      <w:tr>
+        <w:tc>
+          <w:tcPr>
+            <w:tcW w:w="2310" w:type="dxa"/>
+          </w:tcPr>
+          <w:p>
+            <w:r>
+              <w:t>main_app.py</w:t>
+            </w:r>
+            <w:r>
+              <w:t xml:space="preserve"> (Top-level module)</w:t>
+            </w:r>
+          </w:p>
+        </w:tc>
+        <w:tc>
+          <w:tcPr>
+            <w:tcW w:w="2310" w:type="dxa"/>
+          </w:tcPr>
+          <w:p>
+            <w:r>
+              <w:t>Starts the initial login window</w:t>
+            </w:r>
+          </w:p>
+        </w:tc>
+        <w:tc>
+          <w:tcPr>
+            <w:tcW w:w="2311" w:type="dxa"/>
+          </w:tcPr>
+          <w:p/>
+        </w:tc>
+        <w:tc>
+          <w:tcPr>
+            <w:tcW w:w="2311" w:type="dxa"/>
+          </w:tcPr>
+          <w:p/>
+        </w:tc>
+      </w:tr>
+      <w:tr>
+        <w:tc>
+          <w:tcPr>
+            <w:tcW w:w="2310" w:type="dxa"/>
+          </w:tcPr>
+          <w:p>
+            <w:r>
+              <w:t>messages.py</w:t>
+            </w:r>
+          </w:p>
+        </w:tc>
+        <w:tc>
+          <w:tcPr>
+            <w:tcW w:w="2310" w:type="dxa"/>
+          </w:tcPr>
+          <w:p>
+            <w:r>
+              <w:t>Displays Tkinter popup messages for error handling</w:t>
+            </w:r>
+          </w:p>
+        </w:tc>
+        <w:tc>
+          <w:tcPr>
+            <w:tcW w:w="2311" w:type="dxa"/>
+          </w:tcPr>
+          <w:p/>
+        </w:tc>
+        <w:tc>
+          <w:tcPr>
+            <w:tcW w:w="2311" w:type="dxa"/>
+          </w:tcPr>
+          <w:p/>
+        </w:tc>
+      </w:tr>
+      <w:tr>
+        <w:tc>
+          <w:tcPr>
+            <w:tcW w:w="2310" w:type="dxa"/>
+          </w:tcPr>
+          <w:p>
+            <w:r>
+              <w:t xml:space="preserve">settings.py </w:t>
+            </w:r>
+          </w:p>
+        </w:tc>
+        <w:tc>
+          <w:tcPr>
+            <w:tcW w:w="2310" w:type="dxa"/>
+          </w:tcPr>
+          <w:p>
+            <w:r>
+              <w:t>Manages editing games settings that are saved to a text file</w:t>
+            </w:r>
+          </w:p>
+        </w:tc>
+        <w:tc>
+          <w:tcPr>
+            <w:tcW w:w="2311" w:type="dxa"/>
+          </w:tcPr>
+          <w:p/>
+        </w:tc>
+        <w:tc>
+          <w:tcPr>
+            <w:tcW w:w="2311" w:type="dxa"/>
+          </w:tcPr>
+          <w:p/>
+        </w:tc>
+      </w:tr>
+      <w:tr>
+        <w:tc>
+          <w:tcPr>
+            <w:tcW w:w="2310" w:type="dxa"/>
+          </w:tcPr>
+          <w:p>
+            <w:r>
+              <w:t>sprites.py</w:t>
+            </w:r>
+          </w:p>
+        </w:tc>
+        <w:tc>
+          <w:tcPr>
+            <w:tcW w:w="2310" w:type="dxa"/>
+          </w:tcPr>
+          <w:p>
+            <w:r>
+              <w:t xml:space="preserve">Contains all </w:t>
+            </w:r>
+            <w:r>
+              <w:t>sprite classes that are used in game.py</w:t>
+            </w:r>
+          </w:p>
+        </w:tc>
+        <w:tc>
+          <w:tcPr>
+            <w:tcW w:w="2311" w:type="dxa"/>
+          </w:tcPr>
+          <w:p/>
+        </w:tc>
+        <w:tc>
+          <w:tcPr>
+            <w:tcW w:w="2311" w:type="dxa"/>
+          </w:tcPr>
+          <w:p/>
+        </w:tc>
+      </w:tr>
+      <w:tr>
+        <w:tc>
+          <w:tcPr>
+            <w:tcW w:w="2310" w:type="dxa"/>
+          </w:tcPr>
+          <w:p>
+            <w:r>
+              <w:t>testing.py</w:t>
+            </w:r>
+          </w:p>
+        </w:tc>
+        <w:tc>
+          <w:tcPr>
+            <w:tcW w:w="2310" w:type="dxa"/>
+          </w:tcPr>
+          <w:p>
+            <w:r>
+              <w:t>Runs unit tests on each module</w:t>
+            </w:r>
+          </w:p>
+        </w:tc>
+        <w:tc>
+          <w:tcPr>
+            <w:tcW w:w="2311" w:type="dxa"/>
+          </w:tcPr>
+          <w:p/>
+        </w:tc>
+        <w:tc>
+          <w:tcPr>
+            <w:tcW w:w="2311" w:type="dxa"/>
+          </w:tcPr>
+          <w:p/>
+        </w:tc>
+      </w:tr>
+      <w:tr>
+        <w:tc>
+          <w:tcPr>
+            <w:tcW w:w="2310" w:type="dxa"/>
+          </w:tcPr>
+          <w:p>
+            <w:r>
+              <w:t>validation.py</w:t>
+            </w:r>
+          </w:p>
+        </w:tc>
+        <w:tc>
+          <w:tcPr>
+            <w:tcW w:w="2310" w:type="dxa"/>
+          </w:tcPr>
+          <w:p>
+            <w:r>
+              <w:t>Used anytime data must be validated</w:t>
+            </w:r>
+          </w:p>
+        </w:tc>
+        <w:tc>
+          <w:tcPr>
+            <w:tcW w:w="2311" w:type="dxa"/>
+          </w:tcPr>
+          <w:p/>
+        </w:tc>
+        <w:tc>
+          <w:tcPr>
+            <w:tcW w:w="2311" w:type="dxa"/>
+          </w:tcPr>
+          <w:p/>
+        </w:tc>
+      </w:tr>
+    </w:tbl>
+    <w:p/>
     <w:p>
       <w:pPr>
         <w:pStyle w:val="Heading2"/>
       </w:pPr>
       <w:bookmarkStart w:id="9" w:name="_Toc36797625"/>
+    </w:p>
+    <w:p>
+      <w:pPr>
+        <w:pStyle w:val="Heading2"/>
+      </w:pPr>
       <w:commentRangeStart w:id="10"/>
       <w:r>
         <w:t>3.</w:t>
@@ -2358,18 +2918,1342 @@
     </w:p>
     <w:p>
       <w:pPr>
-        <w:pStyle w:val="Heading3"/>
-      </w:pPr>
-    </w:p>
-    <w:p>
-      <w:pPr>
-        <w:pStyle w:val="Heading3"/>
-      </w:pPr>
-    </w:p>
-    <w:p>
-      <w:pPr>
-        <w:pStyle w:val="Heading3"/>
-      </w:pPr>
+        <w:numPr>
+          <w:ilvl w:val="0"/>
+          <w:numId w:val="25"/>
+        </w:numPr>
+        <w:tabs>
+          <w:tab w:val="clear" w:pos="720"/>
+          <w:tab w:val="left" w:pos="916"/>
+          <w:tab w:val="left" w:pos="1832"/>
+          <w:tab w:val="left" w:pos="2748"/>
+          <w:tab w:val="left" w:pos="3664"/>
+          <w:tab w:val="left" w:pos="4580"/>
+          <w:tab w:val="left" w:pos="5496"/>
+          <w:tab w:val="left" w:pos="6412"/>
+          <w:tab w:val="left" w:pos="7328"/>
+          <w:tab w:val="left" w:pos="8244"/>
+          <w:tab w:val="left" w:pos="9160"/>
+          <w:tab w:val="left" w:pos="10076"/>
+          <w:tab w:val="left" w:pos="10992"/>
+          <w:tab w:val="left" w:pos="11908"/>
+          <w:tab w:val="left" w:pos="12824"/>
+          <w:tab w:val="left" w:pos="13740"/>
+          <w:tab w:val="left" w:pos="14656"/>
+        </w:tabs>
+        <w:spacing w:before="100" w:beforeAutospacing="1" w:after="100" w:afterAutospacing="1" w:line="288" w:lineRule="atLeast"/>
+        <w:textAlignment w:val="top"/>
+        <w:rPr>
+          <w:rFonts w:ascii="Courier New" w:eastAsia="Times New Roman" w:hAnsi="Courier New" w:cs="Courier New"/>
+          <w:sz w:val="20"/>
+          <w:szCs w:val="20"/>
+          <w:lang w:eastAsia="en-GB"/>
+        </w:rPr>
+      </w:pPr>
+      <w:r>
+        <w:rPr>
+          <w:rFonts w:ascii="Courier New" w:eastAsia="Times New Roman" w:hAnsi="Courier New" w:cs="Courier New"/>
+          <w:b/>
+          <w:bCs/>
+          <w:color w:val="FF7700"/>
+          <w:sz w:val="20"/>
+          <w:szCs w:val="20"/>
+          <w:lang w:eastAsia="en-GB"/>
+        </w:rPr>
+        <w:t>def</w:t>
+      </w:r>
+      <w:r>
+        <w:rPr>
+          <w:rFonts w:ascii="Courier New" w:eastAsia="Times New Roman" w:hAnsi="Courier New" w:cs="Courier New"/>
+          <w:sz w:val="20"/>
+          <w:szCs w:val="20"/>
+          <w:lang w:eastAsia="en-GB"/>
+        </w:rPr>
+        <w:t xml:space="preserve"> </w:t>
+      </w:r>
+      <w:proofErr w:type="spellStart"/>
+      <w:r>
+        <w:rPr>
+          <w:rFonts w:ascii="Courier New" w:eastAsia="Times New Roman" w:hAnsi="Courier New" w:cs="Courier New"/>
+          <w:sz w:val="20"/>
+          <w:szCs w:val="20"/>
+          <w:lang w:eastAsia="en-GB"/>
+        </w:rPr>
+        <w:t>create_</w:t>
+      </w:r>
+      <w:proofErr w:type="gramStart"/>
+      <w:r>
+        <w:rPr>
+          <w:rFonts w:ascii="Courier New" w:eastAsia="Times New Roman" w:hAnsi="Courier New" w:cs="Courier New"/>
+          <w:sz w:val="20"/>
+          <w:szCs w:val="20"/>
+          <w:lang w:eastAsia="en-GB"/>
+        </w:rPr>
+        <w:t>table</w:t>
+      </w:r>
+      <w:proofErr w:type="spellEnd"/>
+      <w:r>
+        <w:rPr>
+          <w:rFonts w:ascii="Courier New" w:eastAsia="Times New Roman" w:hAnsi="Courier New" w:cs="Courier New"/>
+          <w:color w:val="000000"/>
+          <w:sz w:val="20"/>
+          <w:szCs w:val="20"/>
+          <w:lang w:eastAsia="en-GB"/>
+        </w:rPr>
+        <w:t>(</w:t>
+      </w:r>
+      <w:proofErr w:type="gramEnd"/>
+      <w:r>
+        <w:rPr>
+          <w:rFonts w:ascii="Courier New" w:eastAsia="Times New Roman" w:hAnsi="Courier New" w:cs="Courier New"/>
+          <w:color w:val="000000"/>
+          <w:sz w:val="20"/>
+          <w:szCs w:val="20"/>
+          <w:lang w:eastAsia="en-GB"/>
+        </w:rPr>
+        <w:t>)</w:t>
+      </w:r>
+      <w:r>
+        <w:rPr>
+          <w:rFonts w:ascii="Courier New" w:eastAsia="Times New Roman" w:hAnsi="Courier New" w:cs="Courier New"/>
+          <w:sz w:val="20"/>
+          <w:szCs w:val="20"/>
+          <w:lang w:eastAsia="en-GB"/>
+        </w:rPr>
+        <w:t>:</w:t>
+      </w:r>
+    </w:p>
+    <w:p>
+      <w:pPr>
+        <w:numPr>
+          <w:ilvl w:val="0"/>
+          <w:numId w:val="25"/>
+        </w:numPr>
+        <w:tabs>
+          <w:tab w:val="clear" w:pos="720"/>
+          <w:tab w:val="left" w:pos="916"/>
+          <w:tab w:val="left" w:pos="1832"/>
+          <w:tab w:val="left" w:pos="2748"/>
+          <w:tab w:val="left" w:pos="3664"/>
+          <w:tab w:val="left" w:pos="4580"/>
+          <w:tab w:val="left" w:pos="5496"/>
+          <w:tab w:val="left" w:pos="6412"/>
+          <w:tab w:val="left" w:pos="7328"/>
+          <w:tab w:val="left" w:pos="8244"/>
+          <w:tab w:val="left" w:pos="9160"/>
+          <w:tab w:val="left" w:pos="10076"/>
+          <w:tab w:val="left" w:pos="10992"/>
+          <w:tab w:val="left" w:pos="11908"/>
+          <w:tab w:val="left" w:pos="12824"/>
+          <w:tab w:val="left" w:pos="13740"/>
+          <w:tab w:val="left" w:pos="14656"/>
+        </w:tabs>
+        <w:spacing w:before="100" w:beforeAutospacing="1" w:after="100" w:afterAutospacing="1" w:line="288" w:lineRule="atLeast"/>
+        <w:textAlignment w:val="top"/>
+        <w:rPr>
+          <w:rFonts w:ascii="Courier New" w:eastAsia="Times New Roman" w:hAnsi="Courier New" w:cs="Courier New"/>
+          <w:sz w:val="20"/>
+          <w:szCs w:val="20"/>
+          <w:lang w:eastAsia="en-GB"/>
+        </w:rPr>
+      </w:pPr>
+      <w:r>
+        <w:rPr>
+          <w:rFonts w:ascii="Courier New" w:eastAsia="Times New Roman" w:hAnsi="Courier New" w:cs="Courier New"/>
+          <w:sz w:val="20"/>
+          <w:szCs w:val="20"/>
+          <w:lang w:eastAsia="en-GB"/>
+        </w:rPr>
+        <w:t xml:space="preserve">    con </w:t>
+      </w:r>
+      <w:r>
+        <w:rPr>
+          <w:rFonts w:ascii="Courier New" w:eastAsia="Times New Roman" w:hAnsi="Courier New" w:cs="Courier New"/>
+          <w:color w:val="66CC66"/>
+          <w:sz w:val="20"/>
+          <w:szCs w:val="20"/>
+          <w:lang w:eastAsia="en-GB"/>
+        </w:rPr>
+        <w:t>=</w:t>
+      </w:r>
+      <w:r>
+        <w:rPr>
+          <w:rFonts w:ascii="Courier New" w:eastAsia="Times New Roman" w:hAnsi="Courier New" w:cs="Courier New"/>
+          <w:sz w:val="20"/>
+          <w:szCs w:val="20"/>
+          <w:lang w:eastAsia="en-GB"/>
+        </w:rPr>
+        <w:t xml:space="preserve"> sqlite3.</w:t>
+      </w:r>
+      <w:r>
+        <w:rPr>
+          <w:rFonts w:ascii="Courier New" w:eastAsia="Times New Roman" w:hAnsi="Courier New" w:cs="Courier New"/>
+          <w:color w:val="000000"/>
+          <w:sz w:val="20"/>
+          <w:szCs w:val="20"/>
+          <w:lang w:eastAsia="en-GB"/>
+        </w:rPr>
+        <w:t>connect(</w:t>
+      </w:r>
+      <w:r>
+        <w:rPr>
+          <w:rFonts w:ascii="Courier New" w:eastAsia="Times New Roman" w:hAnsi="Courier New" w:cs="Courier New"/>
+          <w:color w:val="483D8B"/>
+          <w:sz w:val="20"/>
+          <w:szCs w:val="20"/>
+          <w:lang w:eastAsia="en-GB"/>
+        </w:rPr>
+        <w:t>"</w:t>
+      </w:r>
+      <w:proofErr w:type="spellStart"/>
+      <w:r>
+        <w:rPr>
+          <w:rFonts w:ascii="Courier New" w:eastAsia="Times New Roman" w:hAnsi="Courier New" w:cs="Courier New"/>
+          <w:color w:val="483D8B"/>
+          <w:sz w:val="20"/>
+          <w:szCs w:val="20"/>
+          <w:lang w:eastAsia="en-GB"/>
+        </w:rPr>
+        <w:t>LoginScores.db</w:t>
+      </w:r>
+      <w:proofErr w:type="spellEnd"/>
+      <w:r>
+        <w:rPr>
+          <w:rFonts w:ascii="Courier New" w:eastAsia="Times New Roman" w:hAnsi="Courier New" w:cs="Courier New"/>
+          <w:color w:val="483D8B"/>
+          <w:sz w:val="20"/>
+          <w:szCs w:val="20"/>
+          <w:lang w:eastAsia="en-GB"/>
+        </w:rPr>
+        <w:t>"</w:t>
+      </w:r>
+      <w:r>
+        <w:rPr>
+          <w:rFonts w:ascii="Courier New" w:eastAsia="Times New Roman" w:hAnsi="Courier New" w:cs="Courier New"/>
+          <w:color w:val="000000"/>
+          <w:sz w:val="20"/>
+          <w:szCs w:val="20"/>
+          <w:lang w:eastAsia="en-GB"/>
+        </w:rPr>
+        <w:t>)</w:t>
+      </w:r>
+    </w:p>
+    <w:p>
+      <w:pPr>
+        <w:numPr>
+          <w:ilvl w:val="0"/>
+          <w:numId w:val="25"/>
+        </w:numPr>
+        <w:tabs>
+          <w:tab w:val="clear" w:pos="720"/>
+          <w:tab w:val="left" w:pos="916"/>
+          <w:tab w:val="left" w:pos="1832"/>
+          <w:tab w:val="left" w:pos="2748"/>
+          <w:tab w:val="left" w:pos="3664"/>
+          <w:tab w:val="left" w:pos="4580"/>
+          <w:tab w:val="left" w:pos="5496"/>
+          <w:tab w:val="left" w:pos="6412"/>
+          <w:tab w:val="left" w:pos="7328"/>
+          <w:tab w:val="left" w:pos="8244"/>
+          <w:tab w:val="left" w:pos="9160"/>
+          <w:tab w:val="left" w:pos="10076"/>
+          <w:tab w:val="left" w:pos="10992"/>
+          <w:tab w:val="left" w:pos="11908"/>
+          <w:tab w:val="left" w:pos="12824"/>
+          <w:tab w:val="left" w:pos="13740"/>
+          <w:tab w:val="left" w:pos="14656"/>
+        </w:tabs>
+        <w:spacing w:before="100" w:beforeAutospacing="1" w:after="100" w:afterAutospacing="1" w:line="288" w:lineRule="atLeast"/>
+        <w:textAlignment w:val="top"/>
+        <w:rPr>
+          <w:rFonts w:ascii="Courier New" w:eastAsia="Times New Roman" w:hAnsi="Courier New" w:cs="Courier New"/>
+          <w:sz w:val="20"/>
+          <w:szCs w:val="20"/>
+          <w:lang w:eastAsia="en-GB"/>
+        </w:rPr>
+      </w:pPr>
+      <w:r>
+        <w:rPr>
+          <w:rFonts w:ascii="Courier New" w:eastAsia="Times New Roman" w:hAnsi="Courier New" w:cs="Courier New"/>
+          <w:sz w:val="20"/>
+          <w:szCs w:val="20"/>
+          <w:lang w:eastAsia="en-GB"/>
+        </w:rPr>
+        <w:t xml:space="preserve">    </w:t>
+      </w:r>
+      <w:proofErr w:type="spellStart"/>
+      <w:proofErr w:type="gramStart"/>
+      <w:r>
+        <w:rPr>
+          <w:rFonts w:ascii="Courier New" w:eastAsia="Times New Roman" w:hAnsi="Courier New" w:cs="Courier New"/>
+          <w:sz w:val="20"/>
+          <w:szCs w:val="20"/>
+          <w:lang w:eastAsia="en-GB"/>
+        </w:rPr>
+        <w:t>con.</w:t>
+      </w:r>
+      <w:r>
+        <w:rPr>
+          <w:rFonts w:ascii="Courier New" w:eastAsia="Times New Roman" w:hAnsi="Courier New" w:cs="Courier New"/>
+          <w:color w:val="000000"/>
+          <w:sz w:val="20"/>
+          <w:szCs w:val="20"/>
+          <w:lang w:eastAsia="en-GB"/>
+        </w:rPr>
+        <w:t>execute</w:t>
+      </w:r>
+      <w:proofErr w:type="spellEnd"/>
+      <w:proofErr w:type="gramEnd"/>
+      <w:r>
+        <w:rPr>
+          <w:rFonts w:ascii="Courier New" w:eastAsia="Times New Roman" w:hAnsi="Courier New" w:cs="Courier New"/>
+          <w:color w:val="000000"/>
+          <w:sz w:val="20"/>
+          <w:szCs w:val="20"/>
+          <w:lang w:eastAsia="en-GB"/>
+        </w:rPr>
+        <w:t>(</w:t>
+      </w:r>
+      <w:r>
+        <w:rPr>
+          <w:rFonts w:ascii="Courier New" w:eastAsia="Times New Roman" w:hAnsi="Courier New" w:cs="Courier New"/>
+          <w:color w:val="483D8B"/>
+          <w:sz w:val="20"/>
+          <w:szCs w:val="20"/>
+          <w:lang w:eastAsia="en-GB"/>
+        </w:rPr>
+        <w:t>'''CREATE TABLE IF NOT EXISTS Users</w:t>
+      </w:r>
+    </w:p>
+    <w:p>
+      <w:pPr>
+        <w:numPr>
+          <w:ilvl w:val="0"/>
+          <w:numId w:val="25"/>
+        </w:numPr>
+        <w:tabs>
+          <w:tab w:val="clear" w:pos="720"/>
+          <w:tab w:val="left" w:pos="916"/>
+          <w:tab w:val="left" w:pos="1832"/>
+          <w:tab w:val="left" w:pos="2748"/>
+          <w:tab w:val="left" w:pos="3664"/>
+          <w:tab w:val="left" w:pos="4580"/>
+          <w:tab w:val="left" w:pos="5496"/>
+          <w:tab w:val="left" w:pos="6412"/>
+          <w:tab w:val="left" w:pos="7328"/>
+          <w:tab w:val="left" w:pos="8244"/>
+          <w:tab w:val="left" w:pos="9160"/>
+          <w:tab w:val="left" w:pos="10076"/>
+          <w:tab w:val="left" w:pos="10992"/>
+          <w:tab w:val="left" w:pos="11908"/>
+          <w:tab w:val="left" w:pos="12824"/>
+          <w:tab w:val="left" w:pos="13740"/>
+          <w:tab w:val="left" w:pos="14656"/>
+        </w:tabs>
+        <w:spacing w:before="100" w:beforeAutospacing="1" w:after="100" w:afterAutospacing="1" w:line="288" w:lineRule="atLeast"/>
+        <w:textAlignment w:val="top"/>
+        <w:rPr>
+          <w:rFonts w:ascii="Courier New" w:eastAsia="Times New Roman" w:hAnsi="Courier New" w:cs="Courier New"/>
+          <w:sz w:val="20"/>
+          <w:szCs w:val="20"/>
+          <w:lang w:eastAsia="en-GB"/>
+        </w:rPr>
+      </w:pPr>
+      <w:r>
+        <w:rPr>
+          <w:rFonts w:ascii="Courier New" w:eastAsia="Times New Roman" w:hAnsi="Courier New" w:cs="Courier New"/>
+          <w:color w:val="483D8B"/>
+          <w:sz w:val="20"/>
+          <w:szCs w:val="20"/>
+          <w:lang w:eastAsia="en-GB"/>
+        </w:rPr>
+        <w:t xml:space="preserve">                (Username VARCHAR PRIMARY KEY NOT NULL,</w:t>
+      </w:r>
+    </w:p>
+    <w:p>
+      <w:pPr>
+        <w:numPr>
+          <w:ilvl w:val="0"/>
+          <w:numId w:val="25"/>
+        </w:numPr>
+        <w:tabs>
+          <w:tab w:val="clear" w:pos="720"/>
+          <w:tab w:val="left" w:pos="916"/>
+          <w:tab w:val="left" w:pos="1832"/>
+          <w:tab w:val="left" w:pos="2748"/>
+          <w:tab w:val="left" w:pos="3664"/>
+          <w:tab w:val="left" w:pos="4580"/>
+          <w:tab w:val="left" w:pos="5496"/>
+          <w:tab w:val="left" w:pos="6412"/>
+          <w:tab w:val="left" w:pos="7328"/>
+          <w:tab w:val="left" w:pos="8244"/>
+          <w:tab w:val="left" w:pos="9160"/>
+          <w:tab w:val="left" w:pos="10076"/>
+          <w:tab w:val="left" w:pos="10992"/>
+          <w:tab w:val="left" w:pos="11908"/>
+          <w:tab w:val="left" w:pos="12824"/>
+          <w:tab w:val="left" w:pos="13740"/>
+          <w:tab w:val="left" w:pos="14656"/>
+        </w:tabs>
+        <w:spacing w:before="100" w:beforeAutospacing="1" w:after="100" w:afterAutospacing="1" w:line="288" w:lineRule="atLeast"/>
+        <w:textAlignment w:val="top"/>
+        <w:rPr>
+          <w:rFonts w:ascii="Courier New" w:eastAsia="Times New Roman" w:hAnsi="Courier New" w:cs="Courier New"/>
+          <w:b/>
+          <w:bCs/>
+          <w:sz w:val="20"/>
+          <w:szCs w:val="20"/>
+          <w:lang w:eastAsia="en-GB"/>
+        </w:rPr>
+      </w:pPr>
+      <w:r>
+        <w:rPr>
+          <w:rFonts w:ascii="Courier New" w:eastAsia="Times New Roman" w:hAnsi="Courier New" w:cs="Courier New"/>
+          <w:b/>
+          <w:bCs/>
+          <w:color w:val="483D8B"/>
+          <w:sz w:val="20"/>
+          <w:szCs w:val="20"/>
+          <w:lang w:eastAsia="en-GB"/>
+        </w:rPr>
+        <w:t xml:space="preserve">                Password TEXT                NOT NULL);'''</w:t>
+      </w:r>
+      <w:r>
+        <w:rPr>
+          <w:rFonts w:ascii="Courier New" w:eastAsia="Times New Roman" w:hAnsi="Courier New" w:cs="Courier New"/>
+          <w:b/>
+          <w:bCs/>
+          <w:color w:val="000000"/>
+          <w:sz w:val="20"/>
+          <w:szCs w:val="20"/>
+          <w:lang w:eastAsia="en-GB"/>
+        </w:rPr>
+        <w:t>)</w:t>
+      </w:r>
+    </w:p>
+    <w:p>
+      <w:pPr>
+        <w:numPr>
+          <w:ilvl w:val="0"/>
+          <w:numId w:val="25"/>
+        </w:numPr>
+        <w:tabs>
+          <w:tab w:val="clear" w:pos="720"/>
+          <w:tab w:val="left" w:pos="916"/>
+          <w:tab w:val="left" w:pos="1832"/>
+          <w:tab w:val="left" w:pos="2748"/>
+          <w:tab w:val="left" w:pos="3664"/>
+          <w:tab w:val="left" w:pos="4580"/>
+          <w:tab w:val="left" w:pos="5496"/>
+          <w:tab w:val="left" w:pos="6412"/>
+          <w:tab w:val="left" w:pos="7328"/>
+          <w:tab w:val="left" w:pos="8244"/>
+          <w:tab w:val="left" w:pos="9160"/>
+          <w:tab w:val="left" w:pos="10076"/>
+          <w:tab w:val="left" w:pos="10992"/>
+          <w:tab w:val="left" w:pos="11908"/>
+          <w:tab w:val="left" w:pos="12824"/>
+          <w:tab w:val="left" w:pos="13740"/>
+          <w:tab w:val="left" w:pos="14656"/>
+        </w:tabs>
+        <w:spacing w:before="100" w:beforeAutospacing="1" w:after="100" w:afterAutospacing="1" w:line="288" w:lineRule="atLeast"/>
+        <w:textAlignment w:val="top"/>
+        <w:rPr>
+          <w:rFonts w:ascii="Courier New" w:eastAsia="Times New Roman" w:hAnsi="Courier New" w:cs="Courier New"/>
+          <w:sz w:val="20"/>
+          <w:szCs w:val="20"/>
+          <w:lang w:eastAsia="en-GB"/>
+        </w:rPr>
+      </w:pPr>
+      <w:r>
+        <w:rPr>
+          <w:rFonts w:ascii="Courier New" w:eastAsia="Times New Roman" w:hAnsi="Courier New" w:cs="Courier New"/>
+          <w:sz w:val="20"/>
+          <w:szCs w:val="20"/>
+          <w:lang w:eastAsia="en-GB"/>
+        </w:rPr>
+        <w:t> </w:t>
+      </w:r>
+    </w:p>
+    <w:p>
+      <w:pPr>
+        <w:numPr>
+          <w:ilvl w:val="0"/>
+          <w:numId w:val="25"/>
+        </w:numPr>
+        <w:tabs>
+          <w:tab w:val="clear" w:pos="720"/>
+          <w:tab w:val="left" w:pos="916"/>
+          <w:tab w:val="left" w:pos="1832"/>
+          <w:tab w:val="left" w:pos="2748"/>
+          <w:tab w:val="left" w:pos="3664"/>
+          <w:tab w:val="left" w:pos="4580"/>
+          <w:tab w:val="left" w:pos="5496"/>
+          <w:tab w:val="left" w:pos="6412"/>
+          <w:tab w:val="left" w:pos="7328"/>
+          <w:tab w:val="left" w:pos="8244"/>
+          <w:tab w:val="left" w:pos="9160"/>
+          <w:tab w:val="left" w:pos="10076"/>
+          <w:tab w:val="left" w:pos="10992"/>
+          <w:tab w:val="left" w:pos="11908"/>
+          <w:tab w:val="left" w:pos="12824"/>
+          <w:tab w:val="left" w:pos="13740"/>
+          <w:tab w:val="left" w:pos="14656"/>
+        </w:tabs>
+        <w:spacing w:before="100" w:beforeAutospacing="1" w:after="100" w:afterAutospacing="1" w:line="288" w:lineRule="atLeast"/>
+        <w:textAlignment w:val="top"/>
+        <w:rPr>
+          <w:rFonts w:ascii="Courier New" w:eastAsia="Times New Roman" w:hAnsi="Courier New" w:cs="Courier New"/>
+          <w:sz w:val="20"/>
+          <w:szCs w:val="20"/>
+          <w:lang w:eastAsia="en-GB"/>
+        </w:rPr>
+      </w:pPr>
+      <w:r>
+        <w:rPr>
+          <w:rFonts w:ascii="Courier New" w:eastAsia="Times New Roman" w:hAnsi="Courier New" w:cs="Courier New"/>
+          <w:sz w:val="20"/>
+          <w:szCs w:val="20"/>
+          <w:lang w:eastAsia="en-GB"/>
+        </w:rPr>
+        <w:t xml:space="preserve">    </w:t>
+      </w:r>
+      <w:proofErr w:type="spellStart"/>
+      <w:proofErr w:type="gramStart"/>
+      <w:r>
+        <w:rPr>
+          <w:rFonts w:ascii="Courier New" w:eastAsia="Times New Roman" w:hAnsi="Courier New" w:cs="Courier New"/>
+          <w:sz w:val="20"/>
+          <w:szCs w:val="20"/>
+          <w:lang w:eastAsia="en-GB"/>
+        </w:rPr>
+        <w:t>con.</w:t>
+      </w:r>
+      <w:r>
+        <w:rPr>
+          <w:rFonts w:ascii="Courier New" w:eastAsia="Times New Roman" w:hAnsi="Courier New" w:cs="Courier New"/>
+          <w:color w:val="000000"/>
+          <w:sz w:val="20"/>
+          <w:szCs w:val="20"/>
+          <w:lang w:eastAsia="en-GB"/>
+        </w:rPr>
+        <w:t>execute</w:t>
+      </w:r>
+      <w:proofErr w:type="spellEnd"/>
+      <w:proofErr w:type="gramEnd"/>
+      <w:r>
+        <w:rPr>
+          <w:rFonts w:ascii="Courier New" w:eastAsia="Times New Roman" w:hAnsi="Courier New" w:cs="Courier New"/>
+          <w:color w:val="000000"/>
+          <w:sz w:val="20"/>
+          <w:szCs w:val="20"/>
+          <w:lang w:eastAsia="en-GB"/>
+        </w:rPr>
+        <w:t>(</w:t>
+      </w:r>
+      <w:r>
+        <w:rPr>
+          <w:rFonts w:ascii="Courier New" w:eastAsia="Times New Roman" w:hAnsi="Courier New" w:cs="Courier New"/>
+          <w:color w:val="483D8B"/>
+          <w:sz w:val="20"/>
+          <w:szCs w:val="20"/>
+          <w:lang w:eastAsia="en-GB"/>
+        </w:rPr>
+        <w:t>'''CREATE TABLE IF NOT EXISTS Admins</w:t>
+      </w:r>
+    </w:p>
+    <w:p>
+      <w:pPr>
+        <w:numPr>
+          <w:ilvl w:val="0"/>
+          <w:numId w:val="25"/>
+        </w:numPr>
+        <w:tabs>
+          <w:tab w:val="clear" w:pos="720"/>
+          <w:tab w:val="left" w:pos="916"/>
+          <w:tab w:val="left" w:pos="1832"/>
+          <w:tab w:val="left" w:pos="2748"/>
+          <w:tab w:val="left" w:pos="3664"/>
+          <w:tab w:val="left" w:pos="4580"/>
+          <w:tab w:val="left" w:pos="5496"/>
+          <w:tab w:val="left" w:pos="6412"/>
+          <w:tab w:val="left" w:pos="7328"/>
+          <w:tab w:val="left" w:pos="8244"/>
+          <w:tab w:val="left" w:pos="9160"/>
+          <w:tab w:val="left" w:pos="10076"/>
+          <w:tab w:val="left" w:pos="10992"/>
+          <w:tab w:val="left" w:pos="11908"/>
+          <w:tab w:val="left" w:pos="12824"/>
+          <w:tab w:val="left" w:pos="13740"/>
+          <w:tab w:val="left" w:pos="14656"/>
+        </w:tabs>
+        <w:spacing w:before="100" w:beforeAutospacing="1" w:after="100" w:afterAutospacing="1" w:line="288" w:lineRule="atLeast"/>
+        <w:textAlignment w:val="top"/>
+        <w:rPr>
+          <w:rFonts w:ascii="Courier New" w:eastAsia="Times New Roman" w:hAnsi="Courier New" w:cs="Courier New"/>
+          <w:sz w:val="20"/>
+          <w:szCs w:val="20"/>
+          <w:lang w:eastAsia="en-GB"/>
+        </w:rPr>
+      </w:pPr>
+      <w:r>
+        <w:rPr>
+          <w:rFonts w:ascii="Courier New" w:eastAsia="Times New Roman" w:hAnsi="Courier New" w:cs="Courier New"/>
+          <w:color w:val="483D8B"/>
+          <w:sz w:val="20"/>
+          <w:szCs w:val="20"/>
+          <w:lang w:eastAsia="en-GB"/>
+        </w:rPr>
+        <w:t xml:space="preserve">                    (Username VARCHAR PRIMARY KEY NOT NULL,</w:t>
+      </w:r>
+    </w:p>
+    <w:p>
+      <w:pPr>
+        <w:numPr>
+          <w:ilvl w:val="0"/>
+          <w:numId w:val="25"/>
+        </w:numPr>
+        <w:tabs>
+          <w:tab w:val="clear" w:pos="720"/>
+          <w:tab w:val="left" w:pos="916"/>
+          <w:tab w:val="left" w:pos="1832"/>
+          <w:tab w:val="left" w:pos="2748"/>
+          <w:tab w:val="left" w:pos="3664"/>
+          <w:tab w:val="left" w:pos="4580"/>
+          <w:tab w:val="left" w:pos="5496"/>
+          <w:tab w:val="left" w:pos="6412"/>
+          <w:tab w:val="left" w:pos="7328"/>
+          <w:tab w:val="left" w:pos="8244"/>
+          <w:tab w:val="left" w:pos="9160"/>
+          <w:tab w:val="left" w:pos="10076"/>
+          <w:tab w:val="left" w:pos="10992"/>
+          <w:tab w:val="left" w:pos="11908"/>
+          <w:tab w:val="left" w:pos="12824"/>
+          <w:tab w:val="left" w:pos="13740"/>
+          <w:tab w:val="left" w:pos="14656"/>
+        </w:tabs>
+        <w:spacing w:before="100" w:beforeAutospacing="1" w:after="100" w:afterAutospacing="1" w:line="288" w:lineRule="atLeast"/>
+        <w:textAlignment w:val="top"/>
+        <w:rPr>
+          <w:rFonts w:ascii="Courier New" w:eastAsia="Times New Roman" w:hAnsi="Courier New" w:cs="Courier New"/>
+          <w:sz w:val="20"/>
+          <w:szCs w:val="20"/>
+          <w:lang w:eastAsia="en-GB"/>
+        </w:rPr>
+      </w:pPr>
+      <w:r>
+        <w:rPr>
+          <w:rFonts w:ascii="Courier New" w:eastAsia="Times New Roman" w:hAnsi="Courier New" w:cs="Courier New"/>
+          <w:color w:val="483D8B"/>
+          <w:sz w:val="20"/>
+          <w:szCs w:val="20"/>
+          <w:lang w:eastAsia="en-GB"/>
+        </w:rPr>
+        <w:t xml:space="preserve">                    Password TEXT                NOT NULL);'''</w:t>
+      </w:r>
+      <w:r>
+        <w:rPr>
+          <w:rFonts w:ascii="Courier New" w:eastAsia="Times New Roman" w:hAnsi="Courier New" w:cs="Courier New"/>
+          <w:color w:val="000000"/>
+          <w:sz w:val="20"/>
+          <w:szCs w:val="20"/>
+          <w:lang w:eastAsia="en-GB"/>
+        </w:rPr>
+        <w:t>)</w:t>
+      </w:r>
+    </w:p>
+    <w:p>
+      <w:pPr>
+        <w:numPr>
+          <w:ilvl w:val="0"/>
+          <w:numId w:val="25"/>
+        </w:numPr>
+        <w:tabs>
+          <w:tab w:val="clear" w:pos="720"/>
+          <w:tab w:val="left" w:pos="916"/>
+          <w:tab w:val="left" w:pos="1832"/>
+          <w:tab w:val="left" w:pos="2748"/>
+          <w:tab w:val="left" w:pos="3664"/>
+          <w:tab w:val="left" w:pos="4580"/>
+          <w:tab w:val="left" w:pos="5496"/>
+          <w:tab w:val="left" w:pos="6412"/>
+          <w:tab w:val="left" w:pos="7328"/>
+          <w:tab w:val="left" w:pos="8244"/>
+          <w:tab w:val="left" w:pos="9160"/>
+          <w:tab w:val="left" w:pos="10076"/>
+          <w:tab w:val="left" w:pos="10992"/>
+          <w:tab w:val="left" w:pos="11908"/>
+          <w:tab w:val="left" w:pos="12824"/>
+          <w:tab w:val="left" w:pos="13740"/>
+          <w:tab w:val="left" w:pos="14656"/>
+        </w:tabs>
+        <w:spacing w:before="100" w:beforeAutospacing="1" w:after="100" w:afterAutospacing="1" w:line="288" w:lineRule="atLeast"/>
+        <w:textAlignment w:val="top"/>
+        <w:rPr>
+          <w:rFonts w:ascii="Courier New" w:eastAsia="Times New Roman" w:hAnsi="Courier New" w:cs="Courier New"/>
+          <w:b/>
+          <w:bCs/>
+          <w:sz w:val="20"/>
+          <w:szCs w:val="20"/>
+          <w:lang w:eastAsia="en-GB"/>
+        </w:rPr>
+      </w:pPr>
+      <w:r>
+        <w:rPr>
+          <w:rFonts w:ascii="Courier New" w:eastAsia="Times New Roman" w:hAnsi="Courier New" w:cs="Courier New"/>
+          <w:b/>
+          <w:bCs/>
+          <w:sz w:val="20"/>
+          <w:szCs w:val="20"/>
+          <w:lang w:eastAsia="en-GB"/>
+        </w:rPr>
+        <w:t xml:space="preserve">    </w:t>
+      </w:r>
+      <w:r>
+        <w:rPr>
+          <w:rFonts w:ascii="Courier New" w:eastAsia="Times New Roman" w:hAnsi="Courier New" w:cs="Courier New"/>
+          <w:b/>
+          <w:bCs/>
+          <w:i/>
+          <w:iCs/>
+          <w:color w:val="808080"/>
+          <w:sz w:val="20"/>
+          <w:szCs w:val="20"/>
+          <w:lang w:eastAsia="en-GB"/>
+        </w:rPr>
+        <w:t xml:space="preserve"># </w:t>
+      </w:r>
+      <w:proofErr w:type="gramStart"/>
+      <w:r>
+        <w:rPr>
+          <w:rFonts w:ascii="Courier New" w:eastAsia="Times New Roman" w:hAnsi="Courier New" w:cs="Courier New"/>
+          <w:b/>
+          <w:bCs/>
+          <w:i/>
+          <w:iCs/>
+          <w:color w:val="808080"/>
+          <w:sz w:val="20"/>
+          <w:szCs w:val="20"/>
+          <w:lang w:eastAsia="en-GB"/>
+        </w:rPr>
+        <w:t>add</w:t>
+      </w:r>
+      <w:proofErr w:type="gramEnd"/>
+      <w:r>
+        <w:rPr>
+          <w:rFonts w:ascii="Courier New" w:eastAsia="Times New Roman" w:hAnsi="Courier New" w:cs="Courier New"/>
+          <w:b/>
+          <w:bCs/>
+          <w:i/>
+          <w:iCs/>
+          <w:color w:val="808080"/>
+          <w:sz w:val="20"/>
+          <w:szCs w:val="20"/>
+          <w:lang w:eastAsia="en-GB"/>
+        </w:rPr>
+        <w:t xml:space="preserve"> initial data</w:t>
+      </w:r>
+    </w:p>
+    <w:p>
+      <w:pPr>
+        <w:numPr>
+          <w:ilvl w:val="0"/>
+          <w:numId w:val="25"/>
+        </w:numPr>
+        <w:tabs>
+          <w:tab w:val="clear" w:pos="720"/>
+          <w:tab w:val="left" w:pos="916"/>
+          <w:tab w:val="left" w:pos="1832"/>
+          <w:tab w:val="left" w:pos="2748"/>
+          <w:tab w:val="left" w:pos="3664"/>
+          <w:tab w:val="left" w:pos="4580"/>
+          <w:tab w:val="left" w:pos="5496"/>
+          <w:tab w:val="left" w:pos="6412"/>
+          <w:tab w:val="left" w:pos="7328"/>
+          <w:tab w:val="left" w:pos="8244"/>
+          <w:tab w:val="left" w:pos="9160"/>
+          <w:tab w:val="left" w:pos="10076"/>
+          <w:tab w:val="left" w:pos="10992"/>
+          <w:tab w:val="left" w:pos="11908"/>
+          <w:tab w:val="left" w:pos="12824"/>
+          <w:tab w:val="left" w:pos="13740"/>
+          <w:tab w:val="left" w:pos="14656"/>
+        </w:tabs>
+        <w:spacing w:before="100" w:beforeAutospacing="1" w:after="100" w:afterAutospacing="1" w:line="288" w:lineRule="atLeast"/>
+        <w:textAlignment w:val="top"/>
+        <w:rPr>
+          <w:rFonts w:ascii="Courier New" w:eastAsia="Times New Roman" w:hAnsi="Courier New" w:cs="Courier New"/>
+          <w:sz w:val="20"/>
+          <w:szCs w:val="20"/>
+          <w:lang w:eastAsia="en-GB"/>
+        </w:rPr>
+      </w:pPr>
+      <w:r>
+        <w:rPr>
+          <w:rFonts w:ascii="Courier New" w:eastAsia="Times New Roman" w:hAnsi="Courier New" w:cs="Courier New"/>
+          <w:sz w:val="20"/>
+          <w:szCs w:val="20"/>
+          <w:lang w:eastAsia="en-GB"/>
+        </w:rPr>
+        <w:t xml:space="preserve">    </w:t>
+      </w:r>
+      <w:proofErr w:type="spellStart"/>
+      <w:r>
+        <w:rPr>
+          <w:rFonts w:ascii="Courier New" w:eastAsia="Times New Roman" w:hAnsi="Courier New" w:cs="Courier New"/>
+          <w:sz w:val="20"/>
+          <w:szCs w:val="20"/>
+          <w:lang w:eastAsia="en-GB"/>
+        </w:rPr>
+        <w:t>hashable_pw</w:t>
+      </w:r>
+      <w:proofErr w:type="spellEnd"/>
+      <w:r>
+        <w:rPr>
+          <w:rFonts w:ascii="Courier New" w:eastAsia="Times New Roman" w:hAnsi="Courier New" w:cs="Courier New"/>
+          <w:sz w:val="20"/>
+          <w:szCs w:val="20"/>
+          <w:lang w:eastAsia="en-GB"/>
+        </w:rPr>
+        <w:t xml:space="preserve"> </w:t>
+      </w:r>
+      <w:r>
+        <w:rPr>
+          <w:rFonts w:ascii="Courier New" w:eastAsia="Times New Roman" w:hAnsi="Courier New" w:cs="Courier New"/>
+          <w:color w:val="66CC66"/>
+          <w:sz w:val="20"/>
+          <w:szCs w:val="20"/>
+          <w:lang w:eastAsia="en-GB"/>
+        </w:rPr>
+        <w:t>=</w:t>
+      </w:r>
+      <w:r>
+        <w:rPr>
+          <w:rFonts w:ascii="Courier New" w:eastAsia="Times New Roman" w:hAnsi="Courier New" w:cs="Courier New"/>
+          <w:sz w:val="20"/>
+          <w:szCs w:val="20"/>
+          <w:lang w:eastAsia="en-GB"/>
+        </w:rPr>
+        <w:t xml:space="preserve"> </w:t>
+      </w:r>
+      <w:proofErr w:type="gramStart"/>
+      <w:r>
+        <w:rPr>
+          <w:rFonts w:ascii="Courier New" w:eastAsia="Times New Roman" w:hAnsi="Courier New" w:cs="Courier New"/>
+          <w:color w:val="DC143C"/>
+          <w:sz w:val="20"/>
+          <w:szCs w:val="20"/>
+          <w:lang w:eastAsia="en-GB"/>
+        </w:rPr>
+        <w:t>bytes</w:t>
+      </w:r>
+      <w:r>
+        <w:rPr>
+          <w:rFonts w:ascii="Courier New" w:eastAsia="Times New Roman" w:hAnsi="Courier New" w:cs="Courier New"/>
+          <w:color w:val="000000"/>
+          <w:sz w:val="20"/>
+          <w:szCs w:val="20"/>
+          <w:lang w:eastAsia="en-GB"/>
+        </w:rPr>
+        <w:t>(</w:t>
+      </w:r>
+      <w:proofErr w:type="gramEnd"/>
+      <w:r>
+        <w:rPr>
+          <w:rFonts w:ascii="Courier New" w:eastAsia="Times New Roman" w:hAnsi="Courier New" w:cs="Courier New"/>
+          <w:color w:val="483D8B"/>
+          <w:sz w:val="20"/>
+          <w:szCs w:val="20"/>
+          <w:lang w:eastAsia="en-GB"/>
+        </w:rPr>
+        <w:t>"K75x6Wa1WYKO"</w:t>
+      </w:r>
+      <w:r>
+        <w:rPr>
+          <w:rFonts w:ascii="Courier New" w:eastAsia="Times New Roman" w:hAnsi="Courier New" w:cs="Courier New"/>
+          <w:color w:val="66CC66"/>
+          <w:sz w:val="20"/>
+          <w:szCs w:val="20"/>
+          <w:lang w:eastAsia="en-GB"/>
+        </w:rPr>
+        <w:t>,</w:t>
+      </w:r>
+      <w:r>
+        <w:rPr>
+          <w:rFonts w:ascii="Courier New" w:eastAsia="Times New Roman" w:hAnsi="Courier New" w:cs="Courier New"/>
+          <w:sz w:val="20"/>
+          <w:szCs w:val="20"/>
+          <w:lang w:eastAsia="en-GB"/>
+        </w:rPr>
+        <w:t xml:space="preserve"> encoding</w:t>
+      </w:r>
+      <w:r>
+        <w:rPr>
+          <w:rFonts w:ascii="Courier New" w:eastAsia="Times New Roman" w:hAnsi="Courier New" w:cs="Courier New"/>
+          <w:color w:val="66CC66"/>
+          <w:sz w:val="20"/>
+          <w:szCs w:val="20"/>
+          <w:lang w:eastAsia="en-GB"/>
+        </w:rPr>
+        <w:t>=</w:t>
+      </w:r>
+      <w:r>
+        <w:rPr>
+          <w:rFonts w:ascii="Courier New" w:eastAsia="Times New Roman" w:hAnsi="Courier New" w:cs="Courier New"/>
+          <w:color w:val="483D8B"/>
+          <w:sz w:val="20"/>
+          <w:szCs w:val="20"/>
+          <w:lang w:eastAsia="en-GB"/>
+        </w:rPr>
+        <w:t>'utf-8'</w:t>
+      </w:r>
+      <w:r>
+        <w:rPr>
+          <w:rFonts w:ascii="Courier New" w:eastAsia="Times New Roman" w:hAnsi="Courier New" w:cs="Courier New"/>
+          <w:color w:val="000000"/>
+          <w:sz w:val="20"/>
+          <w:szCs w:val="20"/>
+          <w:lang w:eastAsia="en-GB"/>
+        </w:rPr>
+        <w:t>)</w:t>
+      </w:r>
+    </w:p>
+    <w:p>
+      <w:pPr>
+        <w:numPr>
+          <w:ilvl w:val="0"/>
+          <w:numId w:val="25"/>
+        </w:numPr>
+        <w:tabs>
+          <w:tab w:val="clear" w:pos="720"/>
+          <w:tab w:val="left" w:pos="916"/>
+          <w:tab w:val="left" w:pos="1832"/>
+          <w:tab w:val="left" w:pos="2748"/>
+          <w:tab w:val="left" w:pos="3664"/>
+          <w:tab w:val="left" w:pos="4580"/>
+          <w:tab w:val="left" w:pos="5496"/>
+          <w:tab w:val="left" w:pos="6412"/>
+          <w:tab w:val="left" w:pos="7328"/>
+          <w:tab w:val="left" w:pos="8244"/>
+          <w:tab w:val="left" w:pos="9160"/>
+          <w:tab w:val="left" w:pos="10076"/>
+          <w:tab w:val="left" w:pos="10992"/>
+          <w:tab w:val="left" w:pos="11908"/>
+          <w:tab w:val="left" w:pos="12824"/>
+          <w:tab w:val="left" w:pos="13740"/>
+          <w:tab w:val="left" w:pos="14656"/>
+        </w:tabs>
+        <w:spacing w:before="100" w:beforeAutospacing="1" w:after="100" w:afterAutospacing="1" w:line="288" w:lineRule="atLeast"/>
+        <w:textAlignment w:val="top"/>
+        <w:rPr>
+          <w:rFonts w:ascii="Courier New" w:eastAsia="Times New Roman" w:hAnsi="Courier New" w:cs="Courier New"/>
+          <w:sz w:val="20"/>
+          <w:szCs w:val="20"/>
+          <w:lang w:eastAsia="en-GB"/>
+        </w:rPr>
+      </w:pPr>
+      <w:r>
+        <w:rPr>
+          <w:rFonts w:ascii="Courier New" w:eastAsia="Times New Roman" w:hAnsi="Courier New" w:cs="Courier New"/>
+          <w:sz w:val="20"/>
+          <w:szCs w:val="20"/>
+          <w:lang w:eastAsia="en-GB"/>
+        </w:rPr>
+        <w:t xml:space="preserve">    </w:t>
+      </w:r>
+      <w:proofErr w:type="spellStart"/>
+      <w:proofErr w:type="gramStart"/>
+      <w:r>
+        <w:rPr>
+          <w:rFonts w:ascii="Courier New" w:eastAsia="Times New Roman" w:hAnsi="Courier New" w:cs="Courier New"/>
+          <w:sz w:val="20"/>
+          <w:szCs w:val="20"/>
+          <w:lang w:eastAsia="en-GB"/>
+        </w:rPr>
+        <w:t>con.</w:t>
+      </w:r>
+      <w:r>
+        <w:rPr>
+          <w:rFonts w:ascii="Courier New" w:eastAsia="Times New Roman" w:hAnsi="Courier New" w:cs="Courier New"/>
+          <w:color w:val="000000"/>
+          <w:sz w:val="20"/>
+          <w:szCs w:val="20"/>
+          <w:lang w:eastAsia="en-GB"/>
+        </w:rPr>
+        <w:t>execute</w:t>
+      </w:r>
+      <w:proofErr w:type="spellEnd"/>
+      <w:proofErr w:type="gramEnd"/>
+      <w:r>
+        <w:rPr>
+          <w:rFonts w:ascii="Courier New" w:eastAsia="Times New Roman" w:hAnsi="Courier New" w:cs="Courier New"/>
+          <w:color w:val="000000"/>
+          <w:sz w:val="20"/>
+          <w:szCs w:val="20"/>
+          <w:lang w:eastAsia="en-GB"/>
+        </w:rPr>
+        <w:t>(</w:t>
+      </w:r>
+      <w:r>
+        <w:rPr>
+          <w:rFonts w:ascii="Courier New" w:eastAsia="Times New Roman" w:hAnsi="Courier New" w:cs="Courier New"/>
+          <w:color w:val="483D8B"/>
+          <w:sz w:val="20"/>
+          <w:szCs w:val="20"/>
+          <w:lang w:eastAsia="en-GB"/>
+        </w:rPr>
+        <w:t>'''insert into Admins  (Username, Password) values (?, ?)'''</w:t>
+      </w:r>
+      <w:r>
+        <w:rPr>
+          <w:rFonts w:ascii="Courier New" w:eastAsia="Times New Roman" w:hAnsi="Courier New" w:cs="Courier New"/>
+          <w:color w:val="66CC66"/>
+          <w:sz w:val="20"/>
+          <w:szCs w:val="20"/>
+          <w:lang w:eastAsia="en-GB"/>
+        </w:rPr>
+        <w:t>,</w:t>
+      </w:r>
+    </w:p>
+    <w:p>
+      <w:pPr>
+        <w:numPr>
+          <w:ilvl w:val="0"/>
+          <w:numId w:val="25"/>
+        </w:numPr>
+        <w:tabs>
+          <w:tab w:val="clear" w:pos="720"/>
+          <w:tab w:val="left" w:pos="916"/>
+          <w:tab w:val="left" w:pos="1832"/>
+          <w:tab w:val="left" w:pos="2748"/>
+          <w:tab w:val="left" w:pos="3664"/>
+          <w:tab w:val="left" w:pos="4580"/>
+          <w:tab w:val="left" w:pos="5496"/>
+          <w:tab w:val="left" w:pos="6412"/>
+          <w:tab w:val="left" w:pos="7328"/>
+          <w:tab w:val="left" w:pos="8244"/>
+          <w:tab w:val="left" w:pos="9160"/>
+          <w:tab w:val="left" w:pos="10076"/>
+          <w:tab w:val="left" w:pos="10992"/>
+          <w:tab w:val="left" w:pos="11908"/>
+          <w:tab w:val="left" w:pos="12824"/>
+          <w:tab w:val="left" w:pos="13740"/>
+          <w:tab w:val="left" w:pos="14656"/>
+        </w:tabs>
+        <w:spacing w:before="100" w:beforeAutospacing="1" w:after="100" w:afterAutospacing="1" w:line="288" w:lineRule="atLeast"/>
+        <w:textAlignment w:val="top"/>
+        <w:rPr>
+          <w:rFonts w:ascii="Courier New" w:eastAsia="Times New Roman" w:hAnsi="Courier New" w:cs="Courier New"/>
+          <w:sz w:val="20"/>
+          <w:szCs w:val="20"/>
+          <w:lang w:eastAsia="en-GB"/>
+        </w:rPr>
+      </w:pPr>
+      <w:r>
+        <w:rPr>
+          <w:rFonts w:ascii="Courier New" w:eastAsia="Times New Roman" w:hAnsi="Courier New" w:cs="Courier New"/>
+          <w:sz w:val="20"/>
+          <w:szCs w:val="20"/>
+          <w:lang w:eastAsia="en-GB"/>
+        </w:rPr>
+        <w:lastRenderedPageBreak/>
+        <w:t xml:space="preserve">                </w:t>
+      </w:r>
+      <w:r>
+        <w:rPr>
+          <w:rFonts w:ascii="Courier New" w:eastAsia="Times New Roman" w:hAnsi="Courier New" w:cs="Courier New"/>
+          <w:color w:val="000000"/>
+          <w:sz w:val="20"/>
+          <w:szCs w:val="20"/>
+          <w:lang w:eastAsia="en-GB"/>
+        </w:rPr>
+        <w:t>(</w:t>
+      </w:r>
+      <w:r>
+        <w:rPr>
+          <w:rFonts w:ascii="Courier New" w:eastAsia="Times New Roman" w:hAnsi="Courier New" w:cs="Courier New"/>
+          <w:color w:val="483D8B"/>
+          <w:sz w:val="20"/>
+          <w:szCs w:val="20"/>
+          <w:lang w:eastAsia="en-GB"/>
+        </w:rPr>
+        <w:t>"AdminLouis_0001"</w:t>
+      </w:r>
+      <w:r>
+        <w:rPr>
+          <w:rFonts w:ascii="Courier New" w:eastAsia="Times New Roman" w:hAnsi="Courier New" w:cs="Courier New"/>
+          <w:color w:val="66CC66"/>
+          <w:sz w:val="20"/>
+          <w:szCs w:val="20"/>
+          <w:lang w:eastAsia="en-GB"/>
+        </w:rPr>
+        <w:t>,</w:t>
+      </w:r>
+      <w:r>
+        <w:rPr>
+          <w:rFonts w:ascii="Courier New" w:eastAsia="Times New Roman" w:hAnsi="Courier New" w:cs="Courier New"/>
+          <w:sz w:val="20"/>
+          <w:szCs w:val="20"/>
+          <w:lang w:eastAsia="en-GB"/>
+        </w:rPr>
+        <w:t xml:space="preserve"> </w:t>
+      </w:r>
+      <w:proofErr w:type="spellStart"/>
+      <w:proofErr w:type="gramStart"/>
+      <w:r>
+        <w:rPr>
+          <w:rFonts w:ascii="Courier New" w:eastAsia="Times New Roman" w:hAnsi="Courier New" w:cs="Courier New"/>
+          <w:sz w:val="20"/>
+          <w:szCs w:val="20"/>
+          <w:lang w:eastAsia="en-GB"/>
+        </w:rPr>
+        <w:t>bcrypt.</w:t>
+      </w:r>
+      <w:r>
+        <w:rPr>
+          <w:rFonts w:ascii="Courier New" w:eastAsia="Times New Roman" w:hAnsi="Courier New" w:cs="Courier New"/>
+          <w:color w:val="000000"/>
+          <w:sz w:val="20"/>
+          <w:szCs w:val="20"/>
+          <w:lang w:eastAsia="en-GB"/>
+        </w:rPr>
+        <w:t>hashpw</w:t>
+      </w:r>
+      <w:proofErr w:type="spellEnd"/>
+      <w:proofErr w:type="gramEnd"/>
+      <w:r>
+        <w:rPr>
+          <w:rFonts w:ascii="Courier New" w:eastAsia="Times New Roman" w:hAnsi="Courier New" w:cs="Courier New"/>
+          <w:color w:val="000000"/>
+          <w:sz w:val="20"/>
+          <w:szCs w:val="20"/>
+          <w:lang w:eastAsia="en-GB"/>
+        </w:rPr>
+        <w:t>(</w:t>
+      </w:r>
+      <w:proofErr w:type="spellStart"/>
+      <w:r>
+        <w:rPr>
+          <w:rFonts w:ascii="Courier New" w:eastAsia="Times New Roman" w:hAnsi="Courier New" w:cs="Courier New"/>
+          <w:sz w:val="20"/>
+          <w:szCs w:val="20"/>
+          <w:lang w:eastAsia="en-GB"/>
+        </w:rPr>
+        <w:t>hashable_pw</w:t>
+      </w:r>
+      <w:proofErr w:type="spellEnd"/>
+      <w:r>
+        <w:rPr>
+          <w:rFonts w:ascii="Courier New" w:eastAsia="Times New Roman" w:hAnsi="Courier New" w:cs="Courier New"/>
+          <w:color w:val="66CC66"/>
+          <w:sz w:val="20"/>
+          <w:szCs w:val="20"/>
+          <w:lang w:eastAsia="en-GB"/>
+        </w:rPr>
+        <w:t>,</w:t>
+      </w:r>
+      <w:r>
+        <w:rPr>
+          <w:rFonts w:ascii="Courier New" w:eastAsia="Times New Roman" w:hAnsi="Courier New" w:cs="Courier New"/>
+          <w:sz w:val="20"/>
+          <w:szCs w:val="20"/>
+          <w:lang w:eastAsia="en-GB"/>
+        </w:rPr>
+        <w:t xml:space="preserve"> </w:t>
+      </w:r>
+      <w:proofErr w:type="spellStart"/>
+      <w:r>
+        <w:rPr>
+          <w:rFonts w:ascii="Courier New" w:eastAsia="Times New Roman" w:hAnsi="Courier New" w:cs="Courier New"/>
+          <w:sz w:val="20"/>
+          <w:szCs w:val="20"/>
+          <w:lang w:eastAsia="en-GB"/>
+        </w:rPr>
+        <w:t>bcrypt.</w:t>
+      </w:r>
+      <w:r>
+        <w:rPr>
+          <w:rFonts w:ascii="Courier New" w:eastAsia="Times New Roman" w:hAnsi="Courier New" w:cs="Courier New"/>
+          <w:color w:val="000000"/>
+          <w:sz w:val="20"/>
+          <w:szCs w:val="20"/>
+          <w:lang w:eastAsia="en-GB"/>
+        </w:rPr>
+        <w:t>gensalt</w:t>
+      </w:r>
+      <w:proofErr w:type="spellEnd"/>
+      <w:r>
+        <w:rPr>
+          <w:rFonts w:ascii="Courier New" w:eastAsia="Times New Roman" w:hAnsi="Courier New" w:cs="Courier New"/>
+          <w:color w:val="000000"/>
+          <w:sz w:val="20"/>
+          <w:szCs w:val="20"/>
+          <w:lang w:eastAsia="en-GB"/>
+        </w:rPr>
+        <w:t>())))</w:t>
+      </w:r>
+    </w:p>
+    <w:p>
+      <w:pPr>
+        <w:numPr>
+          <w:ilvl w:val="0"/>
+          <w:numId w:val="25"/>
+        </w:numPr>
+        <w:tabs>
+          <w:tab w:val="clear" w:pos="720"/>
+          <w:tab w:val="left" w:pos="916"/>
+          <w:tab w:val="left" w:pos="1832"/>
+          <w:tab w:val="left" w:pos="2748"/>
+          <w:tab w:val="left" w:pos="3664"/>
+          <w:tab w:val="left" w:pos="4580"/>
+          <w:tab w:val="left" w:pos="5496"/>
+          <w:tab w:val="left" w:pos="6412"/>
+          <w:tab w:val="left" w:pos="7328"/>
+          <w:tab w:val="left" w:pos="8244"/>
+          <w:tab w:val="left" w:pos="9160"/>
+          <w:tab w:val="left" w:pos="10076"/>
+          <w:tab w:val="left" w:pos="10992"/>
+          <w:tab w:val="left" w:pos="11908"/>
+          <w:tab w:val="left" w:pos="12824"/>
+          <w:tab w:val="left" w:pos="13740"/>
+          <w:tab w:val="left" w:pos="14656"/>
+        </w:tabs>
+        <w:spacing w:before="100" w:beforeAutospacing="1" w:after="100" w:afterAutospacing="1" w:line="288" w:lineRule="atLeast"/>
+        <w:textAlignment w:val="top"/>
+        <w:rPr>
+          <w:rFonts w:ascii="Courier New" w:eastAsia="Times New Roman" w:hAnsi="Courier New" w:cs="Courier New"/>
+          <w:sz w:val="20"/>
+          <w:szCs w:val="20"/>
+          <w:lang w:eastAsia="en-GB"/>
+        </w:rPr>
+      </w:pPr>
+      <w:r>
+        <w:rPr>
+          <w:rFonts w:ascii="Courier New" w:eastAsia="Times New Roman" w:hAnsi="Courier New" w:cs="Courier New"/>
+          <w:sz w:val="20"/>
+          <w:szCs w:val="20"/>
+          <w:lang w:eastAsia="en-GB"/>
+        </w:rPr>
+        <w:t xml:space="preserve">    </w:t>
+      </w:r>
+      <w:proofErr w:type="spellStart"/>
+      <w:proofErr w:type="gramStart"/>
+      <w:r>
+        <w:rPr>
+          <w:rFonts w:ascii="Courier New" w:eastAsia="Times New Roman" w:hAnsi="Courier New" w:cs="Courier New"/>
+          <w:sz w:val="20"/>
+          <w:szCs w:val="20"/>
+          <w:lang w:eastAsia="en-GB"/>
+        </w:rPr>
+        <w:t>con.</w:t>
+      </w:r>
+      <w:r>
+        <w:rPr>
+          <w:rFonts w:ascii="Courier New" w:eastAsia="Times New Roman" w:hAnsi="Courier New" w:cs="Courier New"/>
+          <w:color w:val="000000"/>
+          <w:sz w:val="20"/>
+          <w:szCs w:val="20"/>
+          <w:lang w:eastAsia="en-GB"/>
+        </w:rPr>
+        <w:t>commit</w:t>
+      </w:r>
+      <w:proofErr w:type="spellEnd"/>
+      <w:proofErr w:type="gramEnd"/>
+      <w:r>
+        <w:rPr>
+          <w:rFonts w:ascii="Courier New" w:eastAsia="Times New Roman" w:hAnsi="Courier New" w:cs="Courier New"/>
+          <w:color w:val="000000"/>
+          <w:sz w:val="20"/>
+          <w:szCs w:val="20"/>
+          <w:lang w:eastAsia="en-GB"/>
+        </w:rPr>
+        <w:t>()</w:t>
+      </w:r>
+    </w:p>
+    <w:p>
+      <w:pPr>
+        <w:numPr>
+          <w:ilvl w:val="0"/>
+          <w:numId w:val="25"/>
+        </w:numPr>
+        <w:tabs>
+          <w:tab w:val="clear" w:pos="720"/>
+          <w:tab w:val="left" w:pos="916"/>
+          <w:tab w:val="left" w:pos="1832"/>
+          <w:tab w:val="left" w:pos="2748"/>
+          <w:tab w:val="left" w:pos="3664"/>
+          <w:tab w:val="left" w:pos="4580"/>
+          <w:tab w:val="left" w:pos="5496"/>
+          <w:tab w:val="left" w:pos="6412"/>
+          <w:tab w:val="left" w:pos="7328"/>
+          <w:tab w:val="left" w:pos="8244"/>
+          <w:tab w:val="left" w:pos="9160"/>
+          <w:tab w:val="left" w:pos="10076"/>
+          <w:tab w:val="left" w:pos="10992"/>
+          <w:tab w:val="left" w:pos="11908"/>
+          <w:tab w:val="left" w:pos="12824"/>
+          <w:tab w:val="left" w:pos="13740"/>
+          <w:tab w:val="left" w:pos="14656"/>
+        </w:tabs>
+        <w:spacing w:before="100" w:beforeAutospacing="1" w:after="100" w:afterAutospacing="1" w:line="288" w:lineRule="atLeast"/>
+        <w:textAlignment w:val="top"/>
+        <w:rPr>
+          <w:rFonts w:ascii="Courier New" w:eastAsia="Times New Roman" w:hAnsi="Courier New" w:cs="Courier New"/>
+          <w:b/>
+          <w:bCs/>
+          <w:sz w:val="20"/>
+          <w:szCs w:val="20"/>
+          <w:lang w:eastAsia="en-GB"/>
+        </w:rPr>
+      </w:pPr>
+      <w:r>
+        <w:rPr>
+          <w:rFonts w:ascii="Courier New" w:eastAsia="Times New Roman" w:hAnsi="Courier New" w:cs="Courier New"/>
+          <w:b/>
+          <w:bCs/>
+          <w:sz w:val="20"/>
+          <w:szCs w:val="20"/>
+          <w:lang w:eastAsia="en-GB"/>
+        </w:rPr>
+        <w:t xml:space="preserve">    </w:t>
+      </w:r>
+      <w:proofErr w:type="gramStart"/>
+      <w:r>
+        <w:rPr>
+          <w:rFonts w:ascii="Courier New" w:eastAsia="Times New Roman" w:hAnsi="Courier New" w:cs="Courier New"/>
+          <w:b/>
+          <w:bCs/>
+          <w:sz w:val="20"/>
+          <w:szCs w:val="20"/>
+          <w:lang w:eastAsia="en-GB"/>
+        </w:rPr>
+        <w:t>con.</w:t>
+      </w:r>
+      <w:r>
+        <w:rPr>
+          <w:rFonts w:ascii="Courier New" w:eastAsia="Times New Roman" w:hAnsi="Courier New" w:cs="Courier New"/>
+          <w:b/>
+          <w:bCs/>
+          <w:color w:val="000000"/>
+          <w:sz w:val="20"/>
+          <w:szCs w:val="20"/>
+          <w:lang w:eastAsia="en-GB"/>
+        </w:rPr>
+        <w:t>close</w:t>
+      </w:r>
+      <w:proofErr w:type="gramEnd"/>
+      <w:r>
+        <w:rPr>
+          <w:rFonts w:ascii="Courier New" w:eastAsia="Times New Roman" w:hAnsi="Courier New" w:cs="Courier New"/>
+          <w:b/>
+          <w:bCs/>
+          <w:color w:val="000000"/>
+          <w:sz w:val="20"/>
+          <w:szCs w:val="20"/>
+          <w:lang w:eastAsia="en-GB"/>
+        </w:rPr>
+        <w:t>()</w:t>
+      </w:r>
     </w:p>
     <w:p>
       <w:pPr>
@@ -2539,6 +4423,7 @@
       <w:bookmarkStart w:id="19" w:name="_Toc36797630"/>
       <w:commentRangeStart w:id="20"/>
       <w:r>
+        <w:lastRenderedPageBreak/>
         <w:t>3.2</w:t>
       </w:r>
       <w:r>
@@ -4800,7 +6685,6 @@
         <w:docPartUnique/>
       </w:docPartObj>
     </w:sdtPr>
-    <w:sdtEndPr/>
     <w:sdtContent>
       <w:p>
         <w:pPr>
@@ -5809,6 +7693,119 @@
     </w:lvl>
   </w:abstractNum>
   <w:abstractNum w:abstractNumId="8" w15:restartNumberingAfterBreak="0">
+    <w:nsid w:val="2D2F10A8"/>
+    <w:multiLevelType w:val="multilevel"/>
+    <w:tmpl w:val="49501A5E"/>
+    <w:lvl w:ilvl="0">
+      <w:start w:val="1"/>
+      <w:numFmt w:val="decimal"/>
+      <w:lvlText w:val="%1."/>
+      <w:lvlJc w:val="left"/>
+      <w:pPr>
+        <w:tabs>
+          <w:tab w:val="num" w:pos="720"/>
+        </w:tabs>
+        <w:ind w:left="720" w:hanging="360"/>
+      </w:pPr>
+    </w:lvl>
+    <w:lvl w:ilvl="1" w:tentative="1">
+      <w:start w:val="1"/>
+      <w:numFmt w:val="decimal"/>
+      <w:lvlText w:val="%2."/>
+      <w:lvlJc w:val="left"/>
+      <w:pPr>
+        <w:tabs>
+          <w:tab w:val="num" w:pos="1440"/>
+        </w:tabs>
+        <w:ind w:left="1440" w:hanging="360"/>
+      </w:pPr>
+    </w:lvl>
+    <w:lvl w:ilvl="2" w:tentative="1">
+      <w:start w:val="1"/>
+      <w:numFmt w:val="decimal"/>
+      <w:lvlText w:val="%3."/>
+      <w:lvlJc w:val="left"/>
+      <w:pPr>
+        <w:tabs>
+          <w:tab w:val="num" w:pos="2160"/>
+        </w:tabs>
+        <w:ind w:left="2160" w:hanging="360"/>
+      </w:pPr>
+    </w:lvl>
+    <w:lvl w:ilvl="3" w:tentative="1">
+      <w:start w:val="1"/>
+      <w:numFmt w:val="decimal"/>
+      <w:lvlText w:val="%4."/>
+      <w:lvlJc w:val="left"/>
+      <w:pPr>
+        <w:tabs>
+          <w:tab w:val="num" w:pos="2880"/>
+        </w:tabs>
+        <w:ind w:left="2880" w:hanging="360"/>
+      </w:pPr>
+    </w:lvl>
+    <w:lvl w:ilvl="4" w:tentative="1">
+      <w:start w:val="1"/>
+      <w:numFmt w:val="decimal"/>
+      <w:lvlText w:val="%5."/>
+      <w:lvlJc w:val="left"/>
+      <w:pPr>
+        <w:tabs>
+          <w:tab w:val="num" w:pos="3600"/>
+        </w:tabs>
+        <w:ind w:left="3600" w:hanging="360"/>
+      </w:pPr>
+    </w:lvl>
+    <w:lvl w:ilvl="5" w:tentative="1">
+      <w:start w:val="1"/>
+      <w:numFmt w:val="decimal"/>
+      <w:lvlText w:val="%6."/>
+      <w:lvlJc w:val="left"/>
+      <w:pPr>
+        <w:tabs>
+          <w:tab w:val="num" w:pos="4320"/>
+        </w:tabs>
+        <w:ind w:left="4320" w:hanging="360"/>
+      </w:pPr>
+    </w:lvl>
+    <w:lvl w:ilvl="6" w:tentative="1">
+      <w:start w:val="1"/>
+      <w:numFmt w:val="decimal"/>
+      <w:lvlText w:val="%7."/>
+      <w:lvlJc w:val="left"/>
+      <w:pPr>
+        <w:tabs>
+          <w:tab w:val="num" w:pos="5040"/>
+        </w:tabs>
+        <w:ind w:left="5040" w:hanging="360"/>
+      </w:pPr>
+    </w:lvl>
+    <w:lvl w:ilvl="7" w:tentative="1">
+      <w:start w:val="1"/>
+      <w:numFmt w:val="decimal"/>
+      <w:lvlText w:val="%8."/>
+      <w:lvlJc w:val="left"/>
+      <w:pPr>
+        <w:tabs>
+          <w:tab w:val="num" w:pos="5760"/>
+        </w:tabs>
+        <w:ind w:left="5760" w:hanging="360"/>
+      </w:pPr>
+    </w:lvl>
+    <w:lvl w:ilvl="8" w:tentative="1">
+      <w:start w:val="1"/>
+      <w:numFmt w:val="decimal"/>
+      <w:lvlText w:val="%9."/>
+      <w:lvlJc w:val="left"/>
+      <w:pPr>
+        <w:tabs>
+          <w:tab w:val="num" w:pos="6480"/>
+        </w:tabs>
+        <w:ind w:left="6480" w:hanging="360"/>
+      </w:pPr>
+    </w:lvl>
+  </w:abstractNum>
+  <w:abstractNum w:abstractNumId="9" w15:restartNumberingAfterBreak="0">
     <w:nsid w:val="34030A3F"/>
     <w:multiLevelType w:val="multilevel"/>
     <w:tmpl w:val="7EAC1FA2"/>
@@ -5921,7 +7918,7 @@
       </w:rPr>
     </w:lvl>
   </w:abstractNum>
-  <w:abstractNum w:abstractNumId="9" w15:restartNumberingAfterBreak="0">
+  <w:abstractNum w:abstractNumId="10" w15:restartNumberingAfterBreak="0">
     <w:nsid w:val="35B818B5"/>
     <w:multiLevelType w:val="multilevel"/>
     <w:tmpl w:val="2EDAAD42"/>
@@ -6034,7 +8031,120 @@
       </w:rPr>
     </w:lvl>
   </w:abstractNum>
-  <w:abstractNum w:abstractNumId="10" w15:restartNumberingAfterBreak="0">
+  <w:abstractNum w:abstractNumId="11" w15:restartNumberingAfterBreak="0">
+    <w:nsid w:val="397D3668"/>
+    <w:multiLevelType w:val="multilevel"/>
+    <w:tmpl w:val="DD102F42"/>
+    <w:lvl w:ilvl="0">
+      <w:start w:val="1"/>
+      <w:numFmt w:val="decimal"/>
+      <w:lvlText w:val="%1."/>
+      <w:lvlJc w:val="left"/>
+      <w:pPr>
+        <w:tabs>
+          <w:tab w:val="num" w:pos="360"/>
+        </w:tabs>
+        <w:ind w:left="360" w:hanging="360"/>
+      </w:pPr>
+    </w:lvl>
+    <w:lvl w:ilvl="1" w:tentative="1">
+      <w:start w:val="1"/>
+      <w:numFmt w:val="decimal"/>
+      <w:lvlText w:val="%2."/>
+      <w:lvlJc w:val="left"/>
+      <w:pPr>
+        <w:tabs>
+          <w:tab w:val="num" w:pos="1080"/>
+        </w:tabs>
+        <w:ind w:left="1080" w:hanging="360"/>
+      </w:pPr>
+    </w:lvl>
+    <w:lvl w:ilvl="2" w:tentative="1">
+      <w:start w:val="1"/>
+      <w:numFmt w:val="decimal"/>
+      <w:lvlText w:val="%3."/>
+      <w:lvlJc w:val="left"/>
+      <w:pPr>
+        <w:tabs>
+          <w:tab w:val="num" w:pos="1800"/>
+        </w:tabs>
+        <w:ind w:left="1800" w:hanging="360"/>
+      </w:pPr>
+    </w:lvl>
+    <w:lvl w:ilvl="3" w:tentative="1">
+      <w:start w:val="1"/>
+      <w:numFmt w:val="decimal"/>
+      <w:lvlText w:val="%4."/>
+      <w:lvlJc w:val="left"/>
+      <w:pPr>
+        <w:tabs>
+          <w:tab w:val="num" w:pos="2520"/>
+        </w:tabs>
+        <w:ind w:left="2520" w:hanging="360"/>
+      </w:pPr>
+    </w:lvl>
+    <w:lvl w:ilvl="4" w:tentative="1">
+      <w:start w:val="1"/>
+      <w:numFmt w:val="decimal"/>
+      <w:lvlText w:val="%5."/>
+      <w:lvlJc w:val="left"/>
+      <w:pPr>
+        <w:tabs>
+          <w:tab w:val="num" w:pos="3240"/>
+        </w:tabs>
+        <w:ind w:left="3240" w:hanging="360"/>
+      </w:pPr>
+    </w:lvl>
+    <w:lvl w:ilvl="5" w:tentative="1">
+      <w:start w:val="1"/>
+      <w:numFmt w:val="decimal"/>
+      <w:lvlText w:val="%6."/>
+      <w:lvlJc w:val="left"/>
+      <w:pPr>
+        <w:tabs>
+          <w:tab w:val="num" w:pos="3960"/>
+        </w:tabs>
+        <w:ind w:left="3960" w:hanging="360"/>
+      </w:pPr>
+    </w:lvl>
+    <w:lvl w:ilvl="6" w:tentative="1">
+      <w:start w:val="1"/>
+      <w:numFmt w:val="decimal"/>
+      <w:lvlText w:val="%7."/>
+      <w:lvlJc w:val="left"/>
+      <w:pPr>
+        <w:tabs>
+          <w:tab w:val="num" w:pos="4680"/>
+        </w:tabs>
+        <w:ind w:left="4680" w:hanging="360"/>
+      </w:pPr>
+    </w:lvl>
+    <w:lvl w:ilvl="7" w:tentative="1">
+      <w:start w:val="1"/>
+      <w:numFmt w:val="decimal"/>
+      <w:lvlText w:val="%8."/>
+      <w:lvlJc w:val="left"/>
+      <w:pPr>
+        <w:tabs>
+          <w:tab w:val="num" w:pos="5400"/>
+        </w:tabs>
+        <w:ind w:left="5400" w:hanging="360"/>
+      </w:pPr>
+    </w:lvl>
+    <w:lvl w:ilvl="8" w:tentative="1">
+      <w:start w:val="1"/>
+      <w:numFmt w:val="decimal"/>
+      <w:lvlText w:val="%9."/>
+      <w:lvlJc w:val="left"/>
+      <w:pPr>
+        <w:tabs>
+          <w:tab w:val="num" w:pos="6120"/>
+        </w:tabs>
+        <w:ind w:left="6120" w:hanging="360"/>
+      </w:pPr>
+    </w:lvl>
+  </w:abstractNum>
+  <w:abstractNum w:abstractNumId="12" w15:restartNumberingAfterBreak="0">
     <w:nsid w:val="4AE61539"/>
     <w:multiLevelType w:val="hybridMultilevel"/>
     <w:tmpl w:val="2D56C3EE"/>
@@ -6146,7 +8256,7 @@
       </w:rPr>
     </w:lvl>
   </w:abstractNum>
-  <w:abstractNum w:abstractNumId="11" w15:restartNumberingAfterBreak="0">
+  <w:abstractNum w:abstractNumId="13" w15:restartNumberingAfterBreak="0">
     <w:nsid w:val="548C55BA"/>
     <w:multiLevelType w:val="hybridMultilevel"/>
     <w:tmpl w:val="D3A86ACE"/>
@@ -6235,7 +8345,7 @@
       </w:pPr>
     </w:lvl>
   </w:abstractNum>
-  <w:abstractNum w:abstractNumId="12" w15:restartNumberingAfterBreak="0">
+  <w:abstractNum w:abstractNumId="14" w15:restartNumberingAfterBreak="0">
     <w:nsid w:val="56B4050B"/>
     <w:multiLevelType w:val="multilevel"/>
     <w:tmpl w:val="2F38FF76"/>
@@ -6348,7 +8458,7 @@
       </w:rPr>
     </w:lvl>
   </w:abstractNum>
-  <w:abstractNum w:abstractNumId="13" w15:restartNumberingAfterBreak="0">
+  <w:abstractNum w:abstractNumId="15" w15:restartNumberingAfterBreak="0">
     <w:nsid w:val="573E3505"/>
     <w:multiLevelType w:val="multilevel"/>
     <w:tmpl w:val="772E83A6"/>
@@ -6461,7 +8571,7 @@
       </w:rPr>
     </w:lvl>
   </w:abstractNum>
-  <w:abstractNum w:abstractNumId="14" w15:restartNumberingAfterBreak="0">
+  <w:abstractNum w:abstractNumId="16" w15:restartNumberingAfterBreak="0">
     <w:nsid w:val="5BBE4314"/>
     <w:multiLevelType w:val="hybridMultilevel"/>
     <w:tmpl w:val="00DC31EE"/>
@@ -6574,7 +8684,7 @@
       </w:rPr>
     </w:lvl>
   </w:abstractNum>
-  <w:abstractNum w:abstractNumId="15" w15:restartNumberingAfterBreak="0">
+  <w:abstractNum w:abstractNumId="17" w15:restartNumberingAfterBreak="0">
     <w:nsid w:val="639F0A84"/>
     <w:multiLevelType w:val="hybridMultilevel"/>
     <w:tmpl w:val="BE60E49A"/>
@@ -6663,7 +8773,7 @@
       </w:pPr>
     </w:lvl>
   </w:abstractNum>
-  <w:abstractNum w:abstractNumId="16" w15:restartNumberingAfterBreak="0">
+  <w:abstractNum w:abstractNumId="18" w15:restartNumberingAfterBreak="0">
     <w:nsid w:val="68F25DDF"/>
     <w:multiLevelType w:val="hybridMultilevel"/>
     <w:tmpl w:val="85942024"/>
@@ -6752,7 +8862,120 @@
       </w:pPr>
     </w:lvl>
   </w:abstractNum>
-  <w:abstractNum w:abstractNumId="17" w15:restartNumberingAfterBreak="0">
+  <w:abstractNum w:abstractNumId="19" w15:restartNumberingAfterBreak="0">
+    <w:nsid w:val="6BEF7AAF"/>
+    <w:multiLevelType w:val="multilevel"/>
+    <w:tmpl w:val="D9648DFA"/>
+    <w:lvl w:ilvl="0">
+      <w:start w:val="1"/>
+      <w:numFmt w:val="decimal"/>
+      <w:lvlText w:val="%1."/>
+      <w:lvlJc w:val="left"/>
+      <w:pPr>
+        <w:tabs>
+          <w:tab w:val="num" w:pos="720"/>
+        </w:tabs>
+        <w:ind w:left="720" w:hanging="360"/>
+      </w:pPr>
+    </w:lvl>
+    <w:lvl w:ilvl="1" w:tentative="1">
+      <w:start w:val="1"/>
+      <w:numFmt w:val="decimal"/>
+      <w:lvlText w:val="%2."/>
+      <w:lvlJc w:val="left"/>
+      <w:pPr>
+        <w:tabs>
+          <w:tab w:val="num" w:pos="1440"/>
+        </w:tabs>
+        <w:ind w:left="1440" w:hanging="360"/>
+      </w:pPr>
+    </w:lvl>
+    <w:lvl w:ilvl="2" w:tentative="1">
+      <w:start w:val="1"/>
+      <w:numFmt w:val="decimal"/>
+      <w:lvlText w:val="%3."/>
+      <w:lvlJc w:val="left"/>
+      <w:pPr>
+        <w:tabs>
+          <w:tab w:val="num" w:pos="2160"/>
+        </w:tabs>
+        <w:ind w:left="2160" w:hanging="360"/>
+      </w:pPr>
+    </w:lvl>
+    <w:lvl w:ilvl="3" w:tentative="1">
+      <w:start w:val="1"/>
+      <w:numFmt w:val="decimal"/>
+      <w:lvlText w:val="%4."/>
+      <w:lvlJc w:val="left"/>
+      <w:pPr>
+        <w:tabs>
+          <w:tab w:val="num" w:pos="2880"/>
+        </w:tabs>
+        <w:ind w:left="2880" w:hanging="360"/>
+      </w:pPr>
+    </w:lvl>
+    <w:lvl w:ilvl="4" w:tentative="1">
+      <w:start w:val="1"/>
+      <w:numFmt w:val="decimal"/>
+      <w:lvlText w:val="%5."/>
+      <w:lvlJc w:val="left"/>
+      <w:pPr>
+        <w:tabs>
+          <w:tab w:val="num" w:pos="3600"/>
+        </w:tabs>
+        <w:ind w:left="3600" w:hanging="360"/>
+      </w:pPr>
+    </w:lvl>
+    <w:lvl w:ilvl="5" w:tentative="1">
+      <w:start w:val="1"/>
+      <w:numFmt w:val="decimal"/>
+      <w:lvlText w:val="%6."/>
+      <w:lvlJc w:val="left"/>
+      <w:pPr>
+        <w:tabs>
+          <w:tab w:val="num" w:pos="4320"/>
+        </w:tabs>
+        <w:ind w:left="4320" w:hanging="360"/>
+      </w:pPr>
+    </w:lvl>
+    <w:lvl w:ilvl="6" w:tentative="1">
+      <w:start w:val="1"/>
+      <w:numFmt w:val="decimal"/>
+      <w:lvlText w:val="%7."/>
+      <w:lvlJc w:val="left"/>
+      <w:pPr>
+        <w:tabs>
+          <w:tab w:val="num" w:pos="5040"/>
+        </w:tabs>
+        <w:ind w:left="5040" w:hanging="360"/>
+      </w:pPr>
+    </w:lvl>
+    <w:lvl w:ilvl="7" w:tentative="1">
+      <w:start w:val="1"/>
+      <w:numFmt w:val="decimal"/>
+      <w:lvlText w:val="%8."/>
+      <w:lvlJc w:val="left"/>
+      <w:pPr>
+        <w:tabs>
+          <w:tab w:val="num" w:pos="5760"/>
+        </w:tabs>
+        <w:ind w:left="5760" w:hanging="360"/>
+      </w:pPr>
+    </w:lvl>
+    <w:lvl w:ilvl="8" w:tentative="1">
+      <w:start w:val="1"/>
+      <w:numFmt w:val="decimal"/>
+      <w:lvlText w:val="%9."/>
+      <w:lvlJc w:val="left"/>
+      <w:pPr>
+        <w:tabs>
+          <w:tab w:val="num" w:pos="6480"/>
+        </w:tabs>
+        <w:ind w:left="6480" w:hanging="360"/>
+      </w:pPr>
+    </w:lvl>
+  </w:abstractNum>
+  <w:abstractNum w:abstractNumId="20" w15:restartNumberingAfterBreak="0">
     <w:nsid w:val="6E062170"/>
     <w:multiLevelType w:val="hybridMultilevel"/>
     <w:tmpl w:val="8286D28C"/>
@@ -6841,7 +9064,7 @@
       </w:pPr>
     </w:lvl>
   </w:abstractNum>
-  <w:abstractNum w:abstractNumId="18" w15:restartNumberingAfterBreak="0">
+  <w:abstractNum w:abstractNumId="21" w15:restartNumberingAfterBreak="0">
     <w:nsid w:val="70CC134A"/>
     <w:multiLevelType w:val="hybridMultilevel"/>
     <w:tmpl w:val="7B4CAC1C"/>
@@ -6954,7 +9177,7 @@
       </w:rPr>
     </w:lvl>
   </w:abstractNum>
-  <w:abstractNum w:abstractNumId="19" w15:restartNumberingAfterBreak="0">
+  <w:abstractNum w:abstractNumId="22" w15:restartNumberingAfterBreak="0">
     <w:nsid w:val="79A62717"/>
     <w:multiLevelType w:val="hybridMultilevel"/>
     <w:tmpl w:val="9264940E"/>
@@ -7040,7 +9263,7 @@
       </w:pPr>
     </w:lvl>
   </w:abstractNum>
-  <w:abstractNum w:abstractNumId="20" w15:restartNumberingAfterBreak="0">
+  <w:abstractNum w:abstractNumId="23" w15:restartNumberingAfterBreak="0">
     <w:nsid w:val="7ED579F6"/>
     <w:multiLevelType w:val="multilevel"/>
     <w:tmpl w:val="488807EE"/>
@@ -7153,7 +9376,7 @@
       </w:rPr>
     </w:lvl>
   </w:abstractNum>
-  <w:abstractNum w:abstractNumId="21" w15:restartNumberingAfterBreak="0">
+  <w:abstractNum w:abstractNumId="24" w15:restartNumberingAfterBreak="0">
     <w:nsid w:val="7FC45FBF"/>
     <w:multiLevelType w:val="multilevel"/>
     <w:tmpl w:val="D17E79A8"/>
@@ -7267,37 +9490,37 @@
     </w:lvl>
   </w:abstractNum>
   <w:num w:numId="1">
-    <w:abstractNumId w:val="12"/>
+    <w:abstractNumId w:val="14"/>
   </w:num>
   <w:num w:numId="2">
-    <w:abstractNumId w:val="20"/>
+    <w:abstractNumId w:val="23"/>
   </w:num>
   <w:num w:numId="3">
     <w:abstractNumId w:val="1"/>
   </w:num>
   <w:num w:numId="4">
-    <w:abstractNumId w:val="10"/>
+    <w:abstractNumId w:val="12"/>
   </w:num>
   <w:num w:numId="5">
-    <w:abstractNumId w:val="19"/>
+    <w:abstractNumId w:val="22"/>
   </w:num>
   <w:num w:numId="6">
+    <w:abstractNumId w:val="17"/>
+  </w:num>
+  <w:num w:numId="7">
+    <w:abstractNumId w:val="9"/>
+  </w:num>
+  <w:num w:numId="8">
+    <w:abstractNumId w:val="24"/>
+  </w:num>
+  <w:num w:numId="9">
     <w:abstractNumId w:val="15"/>
   </w:num>
-  <w:num w:numId="7">
-    <w:abstractNumId w:val="8"/>
-  </w:num>
-  <w:num w:numId="8">
+  <w:num w:numId="10">
     <w:abstractNumId w:val="21"/>
   </w:num>
-  <w:num w:numId="9">
-    <w:abstractNumId w:val="13"/>
-  </w:num>
-  <w:num w:numId="10">
-    <w:abstractNumId w:val="18"/>
-  </w:num>
   <w:num w:numId="11">
-    <w:abstractNumId w:val="9"/>
+    <w:abstractNumId w:val="10"/>
   </w:num>
   <w:num w:numId="12">
     <w:abstractNumId w:val="7"/>
@@ -7309,7 +9532,7 @@
     <w:abstractNumId w:val="2"/>
   </w:num>
   <w:num w:numId="15">
-    <w:abstractNumId w:val="16"/>
+    <w:abstractNumId w:val="18"/>
   </w:num>
   <w:num w:numId="16">
     <w:abstractNumId w:val="0"/>
@@ -7318,19 +9541,28 @@
     <w:abstractNumId w:val="3"/>
   </w:num>
   <w:num w:numId="18">
-    <w:abstractNumId w:val="11"/>
+    <w:abstractNumId w:val="13"/>
   </w:num>
   <w:num w:numId="19">
-    <w:abstractNumId w:val="17"/>
+    <w:abstractNumId w:val="20"/>
   </w:num>
   <w:num w:numId="20">
-    <w:abstractNumId w:val="14"/>
+    <w:abstractNumId w:val="16"/>
   </w:num>
   <w:num w:numId="21">
     <w:abstractNumId w:val="5"/>
   </w:num>
   <w:num w:numId="22">
     <w:abstractNumId w:val="6"/>
+  </w:num>
+  <w:num w:numId="23">
+    <w:abstractNumId w:val="19"/>
+  </w:num>
+  <w:num w:numId="24">
+    <w:abstractNumId w:val="11"/>
+  </w:num>
+  <w:num w:numId="25">
+    <w:abstractNumId w:val="8"/>
   </w:num>
 </w:numbering>
 </file>
@@ -7823,6 +10055,26 @@
       <w:color w:val="002060"/>
     </w:rPr>
   </w:style>
+  <w:style w:type="paragraph" w:styleId="Heading5">
+    <w:name w:val="heading 5"/>
+    <w:basedOn w:val="Normal"/>
+    <w:next w:val="Normal"/>
+    <w:link w:val="Heading5Char"/>
+    <w:uiPriority w:val="9"/>
+    <w:unhideWhenUsed/>
+    <w:qFormat/>
+    <w:rsid w:val="00A429EE"/>
+    <w:pPr>
+      <w:keepNext/>
+      <w:keepLines/>
+      <w:spacing w:before="40" w:after="0"/>
+      <w:outlineLvl w:val="4"/>
+    </w:pPr>
+    <w:rPr>
+      <w:rFonts w:asciiTheme="majorHAnsi" w:eastAsiaTheme="majorEastAsia" w:hAnsiTheme="majorHAnsi" w:cstheme="majorBidi"/>
+      <w:color w:val="2E74B5" w:themeColor="accent1" w:themeShade="BF"/>
+    </w:rPr>
+  </w:style>
   <w:style w:type="character" w:default="1" w:styleId="DefaultParagraphFont">
     <w:name w:val="Default Paragraph Font"/>
     <w:uiPriority w:val="1"/>
@@ -8419,6 +10671,67 @@
       <w:spacing w:after="0" w:line="240" w:lineRule="auto"/>
     </w:pPr>
   </w:style>
+  <w:style w:type="character" w:customStyle="1" w:styleId="Heading5Char">
+    <w:name w:val="Heading 5 Char"/>
+    <w:basedOn w:val="DefaultParagraphFont"/>
+    <w:link w:val="Heading5"/>
+    <w:uiPriority w:val="9"/>
+    <w:rsid w:val="00A429EE"/>
+    <w:rPr>
+      <w:rFonts w:asciiTheme="majorHAnsi" w:eastAsiaTheme="majorEastAsia" w:hAnsiTheme="majorHAnsi" w:cstheme="majorBidi"/>
+      <w:color w:val="2E74B5" w:themeColor="accent1" w:themeShade="BF"/>
+    </w:rPr>
+  </w:style>
+  <w:style w:type="paragraph" w:styleId="HTMLPreformatted">
+    <w:name w:val="HTML Preformatted"/>
+    <w:basedOn w:val="Normal"/>
+    <w:link w:val="HTMLPreformattedChar"/>
+    <w:uiPriority w:val="99"/>
+    <w:semiHidden/>
+    <w:unhideWhenUsed/>
+    <w:rsid w:val="00CB096A"/>
+    <w:pPr>
+      <w:tabs>
+        <w:tab w:val="left" w:pos="916"/>
+        <w:tab w:val="left" w:pos="1832"/>
+        <w:tab w:val="left" w:pos="2748"/>
+        <w:tab w:val="left" w:pos="3664"/>
+        <w:tab w:val="left" w:pos="4580"/>
+        <w:tab w:val="left" w:pos="5496"/>
+        <w:tab w:val="left" w:pos="6412"/>
+        <w:tab w:val="left" w:pos="7328"/>
+        <w:tab w:val="left" w:pos="8244"/>
+        <w:tab w:val="left" w:pos="9160"/>
+        <w:tab w:val="left" w:pos="10076"/>
+        <w:tab w:val="left" w:pos="10992"/>
+        <w:tab w:val="left" w:pos="11908"/>
+        <w:tab w:val="left" w:pos="12824"/>
+        <w:tab w:val="left" w:pos="13740"/>
+        <w:tab w:val="left" w:pos="14656"/>
+      </w:tabs>
+      <w:spacing w:after="0" w:line="240" w:lineRule="auto"/>
+    </w:pPr>
+    <w:rPr>
+      <w:rFonts w:ascii="Courier New" w:eastAsia="Times New Roman" w:hAnsi="Courier New" w:cs="Courier New"/>
+      <w:sz w:val="20"/>
+      <w:szCs w:val="20"/>
+      <w:lang w:eastAsia="en-GB"/>
+    </w:rPr>
+  </w:style>
+  <w:style w:type="character" w:customStyle="1" w:styleId="HTMLPreformattedChar">
+    <w:name w:val="HTML Preformatted Char"/>
+    <w:basedOn w:val="DefaultParagraphFont"/>
+    <w:link w:val="HTMLPreformatted"/>
+    <w:uiPriority w:val="99"/>
+    <w:semiHidden/>
+    <w:rsid w:val="00CB096A"/>
+    <w:rPr>
+      <w:rFonts w:ascii="Courier New" w:eastAsia="Times New Roman" w:hAnsi="Courier New" w:cs="Courier New"/>
+      <w:sz w:val="20"/>
+      <w:szCs w:val="20"/>
+      <w:lang w:eastAsia="en-GB"/>
+    </w:rPr>
+  </w:style>
 </w:styles>
 </file>
 
@@ -8684,18 +10997,16 @@
 </file>
 
 <file path=customXml/item1.xml><?xml version="1.0" encoding="utf-8"?>
+<b:Sources xmlns:b="http://schemas.openxmlformats.org/officeDocument/2006/bibliography" xmlns="http://schemas.openxmlformats.org/officeDocument/2006/bibliography" SelectedStyle="\APASixthEditionOfficeOnline.xsl" StyleName="APA" Version="6"/>
+</file>
+
+<file path=customXml/item2.xml><?xml version="1.0" encoding="utf-8"?>
 <?mso-contentType ?>
 <FormTemplates xmlns="http://schemas.microsoft.com/sharepoint/v3/contenttype/forms">
   <Display>DocumentLibraryForm</Display>
   <Edit>DocumentLibraryForm</Edit>
   <New>DocumentLibraryForm</New>
 </FormTemplates>
-</file>
-
-<file path=customXml/item2.xml><?xml version="1.0" encoding="utf-8"?>
-<p:properties xmlns:p="http://schemas.microsoft.com/office/2006/metadata/properties" xmlns:xsi="http://www.w3.org/2001/XMLSchema-instance" xmlns:pc="http://schemas.microsoft.com/office/infopath/2007/PartnerControls">
-  <documentManagement/>
-</p:properties>
 </file>
 
 <file path=customXml/item3.xml><?xml version="1.0" encoding="utf-8"?>
@@ -8910,22 +11221,23 @@
 </file>
 
 <file path=customXml/item4.xml><?xml version="1.0" encoding="utf-8"?>
-<b:Sources xmlns:b="http://schemas.openxmlformats.org/officeDocument/2006/bibliography" xmlns="http://schemas.openxmlformats.org/officeDocument/2006/bibliography" SelectedStyle="\APASixthEditionOfficeOnline.xsl" StyleName="APA" Version="6"/>
+<p:properties xmlns:p="http://schemas.microsoft.com/office/2006/metadata/properties" xmlns:xsi="http://www.w3.org/2001/XMLSchema-instance" xmlns:pc="http://schemas.microsoft.com/office/infopath/2007/PartnerControls">
+  <documentManagement/>
+</p:properties>
 </file>
 
 <file path=customXml/itemProps1.xml><?xml version="1.0" encoding="utf-8"?>
-<ds:datastoreItem xmlns:ds="http://schemas.openxmlformats.org/officeDocument/2006/customXml" ds:itemID="{44B3D3A4-3885-49AB-BD8A-34045468AF7A}">
+<ds:datastoreItem xmlns:ds="http://schemas.openxmlformats.org/officeDocument/2006/customXml" ds:itemID="{8C602C7C-CD3C-4279-ACCD-32FA46956CB9}">
   <ds:schemaRefs>
-    <ds:schemaRef ds:uri="http://schemas.microsoft.com/sharepoint/v3/contenttype/forms"/>
+    <ds:schemaRef ds:uri="http://schemas.openxmlformats.org/officeDocument/2006/bibliography"/>
   </ds:schemaRefs>
 </ds:datastoreItem>
 </file>
 
 <file path=customXml/itemProps2.xml><?xml version="1.0" encoding="utf-8"?>
-<ds:datastoreItem xmlns:ds="http://schemas.openxmlformats.org/officeDocument/2006/customXml" ds:itemID="{14272BAC-0DD0-4637-BFA4-96AA454E0A1C}">
+<ds:datastoreItem xmlns:ds="http://schemas.openxmlformats.org/officeDocument/2006/customXml" ds:itemID="{44B3D3A4-3885-49AB-BD8A-34045468AF7A}">
   <ds:schemaRefs>
-    <ds:schemaRef ds:uri="http://schemas.microsoft.com/office/2006/metadata/properties"/>
-    <ds:schemaRef ds:uri="http://schemas.microsoft.com/office/infopath/2007/PartnerControls"/>
+    <ds:schemaRef ds:uri="http://schemas.microsoft.com/sharepoint/v3/contenttype/forms"/>
   </ds:schemaRefs>
 </ds:datastoreItem>
 </file>
@@ -8950,9 +11262,10 @@
 </file>
 
 <file path=customXml/itemProps4.xml><?xml version="1.0" encoding="utf-8"?>
-<ds:datastoreItem xmlns:ds="http://schemas.openxmlformats.org/officeDocument/2006/customXml" ds:itemID="{8C602C7C-CD3C-4279-ACCD-32FA46956CB9}">
+<ds:datastoreItem xmlns:ds="http://schemas.openxmlformats.org/officeDocument/2006/customXml" ds:itemID="{14272BAC-0DD0-4637-BFA4-96AA454E0A1C}">
   <ds:schemaRefs>
-    <ds:schemaRef ds:uri="http://schemas.openxmlformats.org/officeDocument/2006/bibliography"/>
+    <ds:schemaRef ds:uri="http://schemas.microsoft.com/office/2006/metadata/properties"/>
+    <ds:schemaRef ds:uri="http://schemas.microsoft.com/office/infopath/2007/PartnerControls"/>
   </ds:schemaRefs>
 </ds:datastoreItem>
 </file>
</xml_diff>